<commit_message>
editacia katalogu poziadaviek #12
</commit_message>
<xml_diff>
--- a/doc/KatalogPoziadaviek_2017_Frantisek_v4.docx
+++ b/doc/KatalogPoziadaviek_2017_Frantisek_v4.docx
@@ -1,13 +1,13 @@
 
 <file path=word/document.xml><?xml version="1.0" encoding="utf-8"?>
-<w:document xmlns:ve="http://schemas.openxmlformats.org/markup-compatibility/2006" xmlns:o="urn:schemas-microsoft-com:office:office" xmlns:r="http://schemas.openxmlformats.org/officeDocument/2006/relationships" xmlns:m="http://schemas.openxmlformats.org/officeDocument/2006/math" xmlns:v="urn:schemas-microsoft-com:vml" xmlns:wp="http://schemas.openxmlformats.org/drawingml/2006/wordprocessingDrawing" xmlns:w10="urn:schemas-microsoft-com:office:word" xmlns:w="http://schemas.openxmlformats.org/wordprocessingml/2006/main" xmlns:wne="http://schemas.microsoft.com/office/word/2006/wordml">
+<w:document xmlns:wpc="http://schemas.microsoft.com/office/word/2010/wordprocessingCanvas" xmlns:cx="http://schemas.microsoft.com/office/drawing/2014/chartex" xmlns:cx1="http://schemas.microsoft.com/office/drawing/2015/9/8/chartex" xmlns:cx2="http://schemas.microsoft.com/office/drawing/2015/10/21/chartex" xmlns:cx3="http://schemas.microsoft.com/office/drawing/2016/5/9/chartex" xmlns:cx4="http://schemas.microsoft.com/office/drawing/2016/5/10/chartex" xmlns:cx5="http://schemas.microsoft.com/office/drawing/2016/5/11/chartex" xmlns:cx6="http://schemas.microsoft.com/office/drawing/2016/5/12/chartex" xmlns:cx7="http://schemas.microsoft.com/office/drawing/2016/5/13/chartex" xmlns:cx8="http://schemas.microsoft.com/office/drawing/2016/5/14/chartex" xmlns:mc="http://schemas.openxmlformats.org/markup-compatibility/2006" xmlns:aink="http://schemas.microsoft.com/office/drawing/2016/ink" xmlns:am3d="http://schemas.microsoft.com/office/drawing/2017/model3d" xmlns:o="urn:schemas-microsoft-com:office:office" xmlns:r="http://schemas.openxmlformats.org/officeDocument/2006/relationships" xmlns:m="http://schemas.openxmlformats.org/officeDocument/2006/math" xmlns:v="urn:schemas-microsoft-com:vml" xmlns:wp14="http://schemas.microsoft.com/office/word/2010/wordprocessingDrawing" xmlns:wp="http://schemas.openxmlformats.org/drawingml/2006/wordprocessingDrawing" xmlns:w10="urn:schemas-microsoft-com:office:word" xmlns:w="http://schemas.openxmlformats.org/wordprocessingml/2006/main" xmlns:w14="http://schemas.microsoft.com/office/word/2010/wordml" xmlns:w15="http://schemas.microsoft.com/office/word/2012/wordml" xmlns:w16se="http://schemas.microsoft.com/office/word/2015/wordml/symex" xmlns:wpg="http://schemas.microsoft.com/office/word/2010/wordprocessingGroup" xmlns:wpi="http://schemas.microsoft.com/office/word/2010/wordprocessingInk" xmlns:wne="http://schemas.microsoft.com/office/word/2006/wordml" xmlns:wps="http://schemas.microsoft.com/office/word/2010/wordprocessingShape" mc:Ignorable="w14 w15 w16se wp14">
   <w:body>
     <w:p>
       <w:pPr>
         <w:pStyle w:val="Nadpis1"/>
         <w:jc w:val="center"/>
         <w:rPr>
-          <w:rStyle w:val="Intenzvnyodkaz"/>
+          <w:rStyle w:val="Zvraznenodkaz"/>
         </w:rPr>
       </w:pPr>
     </w:p>
@@ -75,7 +75,16 @@
           <w:sz w:val="48"/>
           <w:szCs w:val="48"/>
         </w:rPr>
-        <w:t xml:space="preserve"> dáta</w:t>
+        <w:t xml:space="preserve"> </w:t>
+      </w:r>
+      <w:bookmarkStart w:id="0" w:name="_GoBack"/>
+      <w:bookmarkEnd w:id="0"/>
+      <w:r>
+        <w:rPr>
+          <w:sz w:val="48"/>
+          <w:szCs w:val="48"/>
+        </w:rPr>
+        <w:t>dáta</w:t>
       </w:r>
     </w:p>
     <w:p/>
@@ -178,7 +187,7 @@
           <w:sz w:val="24"/>
           <w:szCs w:val="24"/>
         </w:rPr>
-        <w:t xml:space="preserve">, Michal Chamula, Patrik </w:t>
+        <w:t xml:space="preserve">, Michal </w:t>
       </w:r>
       <w:proofErr w:type="spellStart"/>
       <w:r>
@@ -187,7 +196,16 @@
           <w:sz w:val="24"/>
           <w:szCs w:val="24"/>
         </w:rPr>
-        <w:t>Fa</w:t>
+        <w:t>Chamula</w:t>
+      </w:r>
+      <w:proofErr w:type="spellEnd"/>
+      <w:r>
+        <w:rPr>
+          <w:rFonts w:cstheme="minorHAnsi"/>
+          <w:sz w:val="24"/>
+          <w:szCs w:val="24"/>
+        </w:rPr>
+        <w:t>, Patrik Fa</w:t>
       </w:r>
       <w:r>
         <w:rPr>
@@ -197,7 +215,6 @@
         </w:rPr>
         <w:t>šang</w:t>
       </w:r>
-      <w:proofErr w:type="spellEnd"/>
     </w:p>
     <w:p>
       <w:pPr>
@@ -467,21 +484,7 @@
         <w:rPr>
           <w:rFonts w:asciiTheme="minorHAnsi" w:eastAsia="Helvetica" w:hAnsiTheme="minorHAnsi" w:cstheme="minorHAnsi"/>
         </w:rPr>
-        <w:t xml:space="preserve">álna verzia </w:t>
-      </w:r>
-      <w:proofErr w:type="spellStart"/>
-      <w:r>
-        <w:rPr>
-          <w:rFonts w:asciiTheme="minorHAnsi" w:eastAsia="Helvetica" w:hAnsiTheme="minorHAnsi" w:cstheme="minorHAnsi"/>
-        </w:rPr>
-        <w:t>tohoto</w:t>
-      </w:r>
-      <w:proofErr w:type="spellEnd"/>
-      <w:r>
-        <w:rPr>
-          <w:rFonts w:asciiTheme="minorHAnsi" w:eastAsia="Helvetica" w:hAnsiTheme="minorHAnsi" w:cstheme="minorHAnsi"/>
-        </w:rPr>
-        <w:t xml:space="preserve"> doku</w:t>
+        <w:t>álna verzia tohoto doku</w:t>
       </w:r>
       <w:r>
         <w:rPr>
@@ -872,21 +875,7 @@
         <w:rPr>
           <w:rFonts w:eastAsia="Helvetica" w:cstheme="minorHAnsi"/>
         </w:rPr>
-        <w:t xml:space="preserve">é </w:t>
-      </w:r>
-      <w:proofErr w:type="gramStart"/>
-      <w:r>
-        <w:rPr>
-          <w:rFonts w:eastAsia="Helvetica" w:cstheme="minorHAnsi"/>
-        </w:rPr>
-        <w:t>na</w:t>
-      </w:r>
-      <w:proofErr w:type="gramEnd"/>
-      <w:r>
-        <w:rPr>
-          <w:rFonts w:eastAsia="Helvetica" w:cstheme="minorHAnsi"/>
-        </w:rPr>
-        <w:t xml:space="preserve"> vizuálne programovanie s podporou čítať DLL knižnice napísané v jazyku c++.</w:t>
+        <w:t>é na vizuálne programovanie s podporou čítať DLL knižnice napísané v jazyku c++.</w:t>
       </w:r>
     </w:p>
     <w:p>
@@ -1490,23 +1479,7 @@
           <w:rFonts w:cstheme="minorHAnsi"/>
           <w:i/>
         </w:rPr>
-        <w:t xml:space="preserve"> model to </w:t>
-      </w:r>
-      <w:proofErr w:type="spellStart"/>
-      <w:r>
-        <w:rPr>
-          <w:rFonts w:cstheme="minorHAnsi"/>
-          <w:i/>
-        </w:rPr>
-        <w:t>go</w:t>
-      </w:r>
-      <w:proofErr w:type="spellEnd"/>
-      <w:r>
-        <w:rPr>
-          <w:rFonts w:cstheme="minorHAnsi"/>
-          <w:i/>
-        </w:rPr>
-        <w:t xml:space="preserve"> </w:t>
+        <w:t xml:space="preserve"> model to go </w:t>
       </w:r>
       <w:proofErr w:type="spellStart"/>
       <w:r>
@@ -1727,23 +1700,7 @@
           <w:rFonts w:cstheme="minorHAnsi"/>
           <w:i/>
         </w:rPr>
-        <w:t xml:space="preserve"> </w:t>
-      </w:r>
-      <w:proofErr w:type="spellStart"/>
-      <w:r>
-        <w:rPr>
-          <w:rFonts w:cstheme="minorHAnsi"/>
-          <w:i/>
-        </w:rPr>
-        <w:t>of</w:t>
-      </w:r>
-      <w:proofErr w:type="spellEnd"/>
-      <w:r>
-        <w:rPr>
-          <w:rFonts w:cstheme="minorHAnsi"/>
-          <w:i/>
-        </w:rPr>
-        <w:t xml:space="preserve"> </w:t>
+        <w:t xml:space="preserve"> of </w:t>
       </w:r>
       <w:proofErr w:type="spellStart"/>
       <w:r>
@@ -2342,11 +2299,11 @@
       <w:r>
         <w:t>Načítanie vstupného súbor</w:t>
       </w:r>
-      <w:bookmarkStart w:id="0" w:name="_Hlk499556216"/>
+      <w:bookmarkStart w:id="1" w:name="_Hlk499556216"/>
       <w:r>
         <w:t>u</w:t>
       </w:r>
-      <w:bookmarkEnd w:id="0"/>
+      <w:bookmarkEnd w:id="1"/>
     </w:p>
     <w:p>
       <w:pPr>
@@ -2500,14 +2457,12 @@
       <w:r>
         <w:t xml:space="preserve">Hodnotu </w:t>
       </w:r>
-      <w:proofErr w:type="spellStart"/>
       <w:r>
         <w:rPr>
           <w:b/>
         </w:rPr>
         <w:t>X-in</w:t>
       </w:r>
-      <w:proofErr w:type="spellEnd"/>
       <w:r>
         <w:t>, kde si zvolíme z ktorého indexu chceme zobraziť X</w:t>
       </w:r>
@@ -2537,14 +2492,12 @@
       <w:r>
         <w:t xml:space="preserve">Hodnotu </w:t>
       </w:r>
-      <w:proofErr w:type="spellStart"/>
       <w:r>
         <w:rPr>
           <w:b/>
         </w:rPr>
         <w:t>Y-in</w:t>
       </w:r>
-      <w:proofErr w:type="spellEnd"/>
       <w:r>
         <w:t>, kde si zvolíme z ktorého indexu chceme zobraziť Y</w:t>
       </w:r>
@@ -2574,14 +2527,12 @@
       <w:r>
         <w:t xml:space="preserve">Hodnotu </w:t>
       </w:r>
-      <w:proofErr w:type="spellStart"/>
       <w:r>
         <w:rPr>
           <w:b/>
         </w:rPr>
         <w:t>W-in</w:t>
       </w:r>
-      <w:proofErr w:type="spellEnd"/>
       <w:r>
         <w:t>, kde si zvolíme z ktorého indexu chceme zobraziť W (chybu merania)</w:t>
       </w:r>
@@ -2765,7 +2716,21 @@
         <w:rPr>
           <w:color w:val="000000" w:themeColor="text1"/>
         </w:rPr>
-        <w:t xml:space="preserve">Názov formulára v LabView je </w:t>
+        <w:t>Názov formulára v </w:t>
+      </w:r>
+      <w:proofErr w:type="spellStart"/>
+      <w:r>
+        <w:rPr>
+          <w:color w:val="000000" w:themeColor="text1"/>
+        </w:rPr>
+        <w:t>LabView</w:t>
+      </w:r>
+      <w:proofErr w:type="spellEnd"/>
+      <w:r>
+        <w:rPr>
+          <w:color w:val="000000" w:themeColor="text1"/>
+        </w:rPr>
+        <w:t xml:space="preserve"> je </w:t>
       </w:r>
       <w:proofErr w:type="spellStart"/>
       <w:r>
@@ -2965,6 +2930,11 @@
       </w:r>
     </w:p>
     <w:p>
+      <w:r>
+        <w:br w:type="page"/>
+      </w:r>
+    </w:p>
+    <w:p>
       <w:pPr>
         <w:pStyle w:val="Odsekzoznamu"/>
         <w:numPr>
@@ -2985,6 +2955,7 @@
           <w:sz w:val="32"/>
           <w:szCs w:val="32"/>
         </w:rPr>
+        <w:lastRenderedPageBreak/>
         <w:t>Komunikácia s DLL</w:t>
       </w:r>
     </w:p>
@@ -3007,11 +2978,7 @@
         <w:t>zmenené ich zobrazí v LabView. Pou</w:t>
       </w:r>
       <w:r>
-        <w:t xml:space="preserve">žívateľ bude môcť zvoliť </w:t>
-      </w:r>
-      <w:r>
-        <w:lastRenderedPageBreak/>
-        <w:t>funkciu, ktorou bude chcieť dáta transformovať/zmeniť. Ďalej sa budú dáta spracovávať podľa zvolenej funkcie.</w:t>
+        <w:t>žívateľ bude môcť zvoliť funkciu, ktorou bude chcieť dáta transformovať/zmeniť. Ďalej sa budú dáta spracovávať podľa zvolenej funkcie.</w:t>
       </w:r>
     </w:p>
     <w:p>
@@ -3055,25 +3022,93 @@
         <w:t>po</w:t>
       </w:r>
       <w:r>
-        <w:t xml:space="preserve">užívateľ zvoliť sú </w:t>
-      </w:r>
+        <w:t>užívateľ zvoliť sú</w:t>
+      </w:r>
+      <w:r>
+        <w:t xml:space="preserve">: </w:t>
+      </w:r>
+    </w:p>
+    <w:p>
+      <w:pPr>
+        <w:pStyle w:val="Odsekzoznamu"/>
+        <w:numPr>
+          <w:ilvl w:val="0"/>
+          <w:numId w:val="13"/>
+        </w:numPr>
+      </w:pPr>
+      <w:r>
+        <w:t xml:space="preserve">transformácia x-ovej osi </w:t>
+      </w:r>
+      <w:proofErr w:type="spellStart"/>
+      <w:r>
+        <w:rPr>
+          <w:b/>
+        </w:rPr>
+        <w:t>xt</w:t>
+      </w:r>
+      <w:proofErr w:type="spellEnd"/>
+      <w:r>
+        <w:rPr>
+          <w:b/>
+        </w:rPr>
+        <w:t>()</w:t>
+      </w:r>
+      <w:r>
+        <w:t>,</w:t>
+      </w:r>
+      <w:r>
+        <w:t xml:space="preserve"> </w:t>
+      </w:r>
+    </w:p>
+    <w:p>
+      <w:pPr>
+        <w:pStyle w:val="Odsekzoznamu"/>
+        <w:numPr>
+          <w:ilvl w:val="0"/>
+          <w:numId w:val="13"/>
+        </w:numPr>
+      </w:pPr>
       <w:r>
         <w:t xml:space="preserve">transformácia </w:t>
       </w:r>
+      <w:r>
+        <w:t xml:space="preserve">y-ovej osi </w:t>
+      </w:r>
       <w:proofErr w:type="spellStart"/>
       <w:r>
-        <w:t>x-ovej</w:t>
+        <w:rPr>
+          <w:b/>
+        </w:rPr>
+        <w:t>yt</w:t>
       </w:r>
       <w:proofErr w:type="spellEnd"/>
       <w:r>
-        <w:t xml:space="preserve"> osi </w:t>
+        <w:rPr>
+          <w:b/>
+        </w:rPr>
+        <w:t>()</w:t>
+      </w:r>
+      <w:r>
+        <w:t>,</w:t>
+      </w:r>
+    </w:p>
+    <w:p>
+      <w:pPr>
+        <w:pStyle w:val="Odsekzoznamu"/>
+        <w:numPr>
+          <w:ilvl w:val="0"/>
+          <w:numId w:val="13"/>
+        </w:numPr>
+      </w:pPr>
+      <w:r>
+        <w:t xml:space="preserve"> </w:t>
       </w:r>
       <w:proofErr w:type="spellStart"/>
       <w:r>
         <w:rPr>
           <w:b/>
         </w:rPr>
-        <w:t>xt</w:t>
+        <w:t>gauss</w:t>
       </w:r>
       <w:proofErr w:type="spellEnd"/>
       <w:r>
@@ -3083,25 +3118,92 @@
         <w:t>()</w:t>
       </w:r>
       <w:r>
-        <w:t>,</w:t>
+        <w:t xml:space="preserve">, </w:t>
+      </w:r>
+    </w:p>
+    <w:p>
+      <w:pPr>
+        <w:pStyle w:val="Odsekzoznamu"/>
+        <w:numPr>
+          <w:ilvl w:val="0"/>
+          <w:numId w:val="13"/>
+        </w:numPr>
+      </w:pPr>
+      <w:proofErr w:type="spellStart"/>
+      <w:r>
+        <w:rPr>
+          <w:b/>
+        </w:rPr>
+        <w:t>lorentz</w:t>
+      </w:r>
+      <w:proofErr w:type="spellEnd"/>
+      <w:r>
+        <w:rPr>
+          <w:b/>
+        </w:rPr>
+        <w:t>()</w:t>
+      </w:r>
+      <w:r>
+        <w:t xml:space="preserve">, </w:t>
+      </w:r>
+    </w:p>
+    <w:p>
+      <w:pPr>
+        <w:pStyle w:val="Odsekzoznamu"/>
+        <w:numPr>
+          <w:ilvl w:val="0"/>
+          <w:numId w:val="13"/>
+        </w:numPr>
+      </w:pPr>
+      <w:proofErr w:type="spellStart"/>
+      <w:r>
+        <w:rPr>
+          <w:b/>
+        </w:rPr>
+        <w:t>voigt</w:t>
+      </w:r>
+      <w:proofErr w:type="spellEnd"/>
+      <w:r>
+        <w:rPr>
+          <w:b/>
+        </w:rPr>
+        <w:t>()</w:t>
       </w:r>
       <w:r>
         <w:t xml:space="preserve"> </w:t>
       </w:r>
+    </w:p>
+    <w:p>
+      <w:pPr>
+        <w:pStyle w:val="Odsekzoznamu"/>
+        <w:numPr>
+          <w:ilvl w:val="0"/>
+          <w:numId w:val="13"/>
+        </w:numPr>
+      </w:pPr>
+      <w:r>
+        <w:t>a </w:t>
+      </w:r>
       <w:proofErr w:type="spellStart"/>
       <w:r>
-        <w:t>y-ovej</w:t>
+        <w:t>hartmann-tran</w:t>
       </w:r>
       <w:proofErr w:type="spellEnd"/>
       <w:r>
-        <w:t xml:space="preserve"> osi </w:t>
+        <w:t xml:space="preserve"> </w:t>
       </w:r>
       <w:proofErr w:type="spellStart"/>
       <w:r>
         <w:rPr>
           <w:b/>
         </w:rPr>
-        <w:t>yt</w:t>
+        <w:t>ht</w:t>
+      </w:r>
+      <w:r>
+        <w:rPr>
+          <w:b/>
+        </w:rPr>
+        <w:t>p</w:t>
       </w:r>
       <w:proofErr w:type="spellEnd"/>
       <w:r>
@@ -3111,109 +3213,35 @@
         <w:t>()</w:t>
       </w:r>
       <w:r>
-        <w:t xml:space="preserve">, </w:t>
+        <w:t>.</w:t>
+      </w:r>
+    </w:p>
+    <w:p>
+      <w:pPr>
+        <w:ind w:left="765"/>
+      </w:pPr>
+      <w:r>
+        <w:t xml:space="preserve">Tieto všetky funkcie budú vždy počítať len s jednou hodnotou x, y, w, ktoré máme načítané v štruktúre (sú zobrazené vo formulári popísanom v bode 2.1.1). Ďalšie parametre, ktoré sú potrebné na výpočet funkcie sú načítané zo súboru a uložené do poľa, obsahujúceho štruktúry </w:t>
       </w:r>
       <w:proofErr w:type="spellStart"/>
       <w:r>
-        <w:rPr>
-          <w:b/>
-        </w:rPr>
-        <w:t>gauss</w:t>
+        <w:t>Parameters</w:t>
       </w:r>
       <w:proofErr w:type="spellEnd"/>
       <w:r>
-        <w:rPr>
-          <w:b/>
-        </w:rPr>
-        <w:t>()</w:t>
-      </w:r>
-      <w:r>
-        <w:t xml:space="preserve">, </w:t>
+        <w:t>. Štruktúra obsahuje parametre pre všetky funkcie, ale vyplnené sú len tie, ktoré daná funkcia potrebuje (potrebné parametre sú popísané v časti 6. pre jednotlivé funkcie). Výsledné hodnoty X a Y sa zapíšu do nového dvojrozmerného poľa. Výpočet sa vykoná pre každú X-</w:t>
       </w:r>
       <w:proofErr w:type="spellStart"/>
       <w:r>
-        <w:rPr>
-          <w:b/>
-        </w:rPr>
-        <w:t>lorentz</w:t>
+        <w:t>ovú</w:t>
       </w:r>
       <w:proofErr w:type="spellEnd"/>
       <w:r>
-        <w:rPr>
-          <w:b/>
-        </w:rPr>
-        <w:t>()</w:t>
-      </w:r>
-      <w:r>
-        <w:t xml:space="preserve">, </w:t>
+        <w:t xml:space="preserve"> a Y-</w:t>
       </w:r>
       <w:proofErr w:type="spellStart"/>
       <w:r>
-        <w:rPr>
-          <w:b/>
-        </w:rPr>
-        <w:t>voigt</w:t>
-      </w:r>
-      <w:proofErr w:type="spellEnd"/>
-      <w:r>
-        <w:rPr>
-          <w:b/>
-        </w:rPr>
-        <w:t>()</w:t>
-      </w:r>
-      <w:r>
-        <w:t xml:space="preserve"> a </w:t>
-      </w:r>
-      <w:proofErr w:type="spellStart"/>
-      <w:r>
-        <w:t>hartmann-tran</w:t>
-      </w:r>
-      <w:proofErr w:type="spellEnd"/>
-      <w:r>
-        <w:t xml:space="preserve"> </w:t>
-      </w:r>
-      <w:proofErr w:type="spellStart"/>
-      <w:r>
-        <w:rPr>
-          <w:b/>
-        </w:rPr>
-        <w:t>ht</w:t>
-      </w:r>
-      <w:r>
-        <w:rPr>
-          <w:b/>
-        </w:rPr>
-        <w:t>p</w:t>
-      </w:r>
-      <w:proofErr w:type="spellEnd"/>
-      <w:r>
-        <w:rPr>
-          <w:b/>
-        </w:rPr>
-        <w:t>()</w:t>
-      </w:r>
-      <w:r>
-        <w:t xml:space="preserve">. Tieto všetky funkcie budú vždy počítať len s jednou hodnotou x, y, w, ktoré máme načítané v štruktúre (sú zobrazené vo formulári popísanom v bode 2.1.1). Ďalšie parametre, ktoré sú potrebné na výpočet funkcie sú načítané zo súboru a uložené do poľa, obsahujúceho štruktúry </w:t>
-      </w:r>
-      <w:proofErr w:type="spellStart"/>
-      <w:r>
-        <w:t>Parameters</w:t>
-      </w:r>
-      <w:proofErr w:type="spellEnd"/>
-      <w:r>
-        <w:t xml:space="preserve">. Štruktúra obsahuje parametre pre všetky funkcie, ale vyplnené sú len tie, ktoré daná funkcia potrebuje (potrebné parametre sú popísané v časti 6. pre jednotlivé funkcie). Výsledné hodnoty X a Y sa zapíšu do nového dvojrozmerného poľa. Výpočet sa vykoná pre každú </w:t>
-      </w:r>
-      <w:proofErr w:type="spellStart"/>
-      <w:r>
-        <w:t>X-ovú</w:t>
-      </w:r>
-      <w:proofErr w:type="spellEnd"/>
-      <w:r>
-        <w:t xml:space="preserve"> a </w:t>
-      </w:r>
-      <w:proofErr w:type="spellStart"/>
-      <w:r>
-        <w:t>Y-ovú</w:t>
+        <w:t>ovú</w:t>
       </w:r>
       <w:proofErr w:type="spellEnd"/>
       <w:r>
@@ -3504,12 +3532,24 @@
         <w:rPr>
           <w:rFonts w:eastAsiaTheme="minorEastAsia"/>
         </w:rPr>
-        <w:t xml:space="preserve"> hodnota </w:t>
+        <w:t xml:space="preserve"> hodnota</w:t>
       </w:r>
       <w:r>
         <w:rPr>
           <w:rFonts w:eastAsiaTheme="minorEastAsia"/>
         </w:rPr>
+        <w:t>mi</w:t>
+      </w:r>
+      <w:r>
+        <w:rPr>
+          <w:rFonts w:eastAsiaTheme="minorEastAsia"/>
+        </w:rPr>
+        <w:t xml:space="preserve"> </w:t>
+      </w:r>
+      <w:r>
+        <w:rPr>
+          <w:rFonts w:eastAsiaTheme="minorEastAsia"/>
+        </w:rPr>
         <w:t>X</w:t>
       </w:r>
       <w:r>
@@ -3540,7 +3580,7 @@
         <w:rPr>
           <w:rFonts w:eastAsiaTheme="minorEastAsia"/>
         </w:rPr>
-        <w:t>ý</w:t>
+        <w:t>é</w:t>
       </w:r>
       <w:r>
         <w:rPr>
@@ -3668,7 +3708,7 @@
         </m:r>
         <m:rad>
           <m:radPr>
-            <m:degHide m:val="on"/>
+            <m:degHide m:val="1"/>
             <m:ctrlPr>
               <w:rPr>
                 <w:rFonts w:ascii="Cambria Math" w:hAnsi="Cambria Math" w:cstheme="minorHAnsi"/>
@@ -3965,6 +4005,9 @@
         <w:t>() bude počítať postupne s každou hodnotou X, Y</w:t>
       </w:r>
       <w:r>
+        <w:t>.</w:t>
+      </w:r>
+      <w:r>
         <w:t xml:space="preserve"> </w:t>
       </w:r>
       <w:r>
@@ -4092,12 +4135,18 @@
         <w:rPr>
           <w:rFonts w:eastAsiaTheme="minorEastAsia"/>
         </w:rPr>
-        <w:t>načíta so</w:t>
+        <w:t xml:space="preserve"> n</w:t>
       </w:r>
       <w:r>
         <w:rPr>
           <w:rFonts w:eastAsiaTheme="minorEastAsia"/>
         </w:rPr>
+        <w:t>ačíta so</w:t>
+      </w:r>
+      <w:r>
+        <w:rPr>
+          <w:rFonts w:eastAsiaTheme="minorEastAsia"/>
+        </w:rPr>
         <w:t xml:space="preserve"> svojej sady parametrov. Výsledkom bude </w:t>
       </w:r>
       <w:r>
@@ -4110,12 +4159,24 @@
         <w:rPr>
           <w:rFonts w:eastAsiaTheme="minorEastAsia"/>
         </w:rPr>
-        <w:t xml:space="preserve"> hodnota </w:t>
+        <w:t xml:space="preserve"> hodnota</w:t>
       </w:r>
       <w:r>
         <w:rPr>
           <w:rFonts w:eastAsiaTheme="minorEastAsia"/>
         </w:rPr>
+        <w:t>mi</w:t>
+      </w:r>
+      <w:r>
+        <w:rPr>
+          <w:rFonts w:eastAsiaTheme="minorEastAsia"/>
+        </w:rPr>
+        <w:t xml:space="preserve"> </w:t>
+      </w:r>
+      <w:r>
+        <w:rPr>
+          <w:rFonts w:eastAsiaTheme="minorEastAsia"/>
+        </w:rPr>
         <w:t>X</w:t>
       </w:r>
       <w:r>
@@ -4140,7 +4201,7 @@
         <w:rPr>
           <w:rFonts w:eastAsiaTheme="minorEastAsia"/>
         </w:rPr>
-        <w:t>ý</w:t>
+        <w:t>é</w:t>
       </w:r>
       <w:r>
         <w:rPr>
@@ -4538,15 +4599,13 @@
         <w:t>() bude počítať postupne s každou hodnotou X, Y</w:t>
       </w:r>
       <w:r>
-        <w:t xml:space="preserve">. Tieto hodnoty tvoria vektor v, ktorý vstupuje do </w:t>
-      </w:r>
-      <w:proofErr w:type="spellStart"/>
-      <w:r>
-        <w:t>funkcie.Parametre</w:t>
-      </w:r>
-      <w:proofErr w:type="spellEnd"/>
-      <w:r>
-        <w:t xml:space="preserve"> pre </w:t>
+        <w:t>. Tieto hodnoty tvoria vektor v, ktorý vstupuje do funkcie.</w:t>
+      </w:r>
+      <w:r>
+        <w:t xml:space="preserve"> </w:t>
+      </w:r>
+      <w:r>
+        <w:t xml:space="preserve">Parametre pre </w:t>
       </w:r>
       <m:oMath>
         <m:sSub>
@@ -4700,12 +4759,24 @@
         <w:rPr>
           <w:rFonts w:eastAsiaTheme="minorEastAsia"/>
         </w:rPr>
-        <w:t xml:space="preserve"> hodnota </w:t>
+        <w:t xml:space="preserve"> hodnota</w:t>
       </w:r>
       <w:r>
         <w:rPr>
           <w:rFonts w:eastAsiaTheme="minorEastAsia"/>
         </w:rPr>
+        <w:t>mi</w:t>
+      </w:r>
+      <w:r>
+        <w:rPr>
+          <w:rFonts w:eastAsiaTheme="minorEastAsia"/>
+        </w:rPr>
+        <w:t xml:space="preserve"> </w:t>
+      </w:r>
+      <w:r>
+        <w:rPr>
+          <w:rFonts w:eastAsiaTheme="minorEastAsia"/>
+        </w:rPr>
         <w:t>X</w:t>
       </w:r>
       <w:r>
@@ -4730,7 +4801,7 @@
         <w:rPr>
           <w:rFonts w:eastAsiaTheme="minorEastAsia"/>
         </w:rPr>
-        <w:t>ý</w:t>
+        <w:t>é</w:t>
       </w:r>
       <w:r>
         <w:rPr>
@@ -4868,7 +4939,7 @@
           </m:r>
           <m:rad>
             <m:radPr>
-              <m:degHide m:val="on"/>
+              <m:degHide m:val="1"/>
               <m:ctrlPr>
                 <w:rPr>
                   <w:rFonts w:ascii="Cambria Math" w:hAnsi="Cambria Math" w:cstheme="minorHAnsi"/>
@@ -5237,16 +5308,13 @@
           <w:lang w:val="en-US"/>
         </w:rPr>
       </w:pPr>
-      <m:r>
-        <m:rPr>
-          <m:sty m:val="p"/>
-        </m:rPr>
+      <w:r>
         <w:rPr>
           <w:rFonts w:asciiTheme="majorHAnsi" w:eastAsiaTheme="minorEastAsia" w:hAnsiTheme="majorHAnsi" w:cstheme="majorHAnsi"/>
           <w:lang w:val="en-US"/>
         </w:rPr>
         <w:br/>
-      </m:r>
+      </w:r>
     </w:p>
     <w:p>
       <w:pPr>
@@ -5257,12 +5325,16 @@
     </w:p>
     <w:p>
       <w:pPr>
-        <w:pStyle w:val="Odsekzoznamu"/>
-        <w:ind w:left="360"/>
         <w:rPr>
           <w:rFonts w:asciiTheme="majorHAnsi" w:eastAsiaTheme="minorEastAsia" w:hAnsiTheme="majorHAnsi" w:cstheme="majorHAnsi"/>
         </w:rPr>
       </w:pPr>
+      <w:r>
+        <w:rPr>
+          <w:rFonts w:asciiTheme="majorHAnsi" w:eastAsiaTheme="minorEastAsia" w:hAnsiTheme="majorHAnsi" w:cstheme="majorHAnsi"/>
+        </w:rPr>
+        <w:br w:type="page"/>
+      </w:r>
     </w:p>
     <w:p>
       <w:pPr>
@@ -5285,6 +5357,7 @@
           <w:sz w:val="28"/>
           <w:szCs w:val="28"/>
         </w:rPr>
+        <w:lastRenderedPageBreak/>
         <w:t xml:space="preserve"> </w:t>
       </w:r>
       <w:proofErr w:type="spellStart"/>
@@ -5322,12 +5395,6 @@
       </w:r>
       <w:r>
         <w:t>Parametre pre</w:t>
-      </w:r>
-      <w:r>
-        <w:rPr>
-          <w:rFonts w:eastAsiaTheme="minorEastAsia"/>
-        </w:rPr>
-        <w:t>,</w:t>
       </w:r>
       <m:oMath>
         <m:r>
@@ -5512,13 +5579,13 @@
         <w:rPr>
           <w:rFonts w:eastAsiaTheme="minorEastAsia"/>
         </w:rPr>
-        <w:t xml:space="preserve"> svojej sady parametrov. </w:t>
+        <w:t xml:space="preserve"> svojej sady parametrov, pričom</w:t>
       </w:r>
       <w:r>
         <w:rPr>
           <w:rFonts w:eastAsiaTheme="minorEastAsia"/>
         </w:rPr>
-        <w:t xml:space="preserve">Pričom je </w:t>
+        <w:t xml:space="preserve"> </w:t>
       </w:r>
       <w:r>
         <w:rPr>
@@ -5531,12 +5598,18 @@
         <w:rPr>
           <w:rFonts w:eastAsiaTheme="minorEastAsia"/>
         </w:rPr>
-        <w:t xml:space="preserve"> komplexné číslo, preto do výsledku prepočítaných hodnôt vektora vezmeme do úvahy iba reálnu časť. </w:t>
+        <w:t> je komplexné číslo a</w:t>
       </w:r>
       <w:r>
         <w:rPr>
           <w:rFonts w:eastAsiaTheme="minorEastAsia"/>
         </w:rPr>
+        <w:t xml:space="preserve"> preto do výsledku prepočítaných hodnôt vektora vezmeme do úvahy iba reálnu časť. </w:t>
+      </w:r>
+      <w:r>
+        <w:rPr>
+          <w:rFonts w:eastAsiaTheme="minorEastAsia"/>
+        </w:rPr>
         <w:t xml:space="preserve">Výsledkom bude </w:t>
       </w:r>
       <w:r>
@@ -5549,12 +5622,24 @@
         <w:rPr>
           <w:rFonts w:eastAsiaTheme="minorEastAsia"/>
         </w:rPr>
-        <w:t xml:space="preserve"> hodnota </w:t>
+        <w:t xml:space="preserve"> hodnota</w:t>
       </w:r>
       <w:r>
         <w:rPr>
           <w:rFonts w:eastAsiaTheme="minorEastAsia"/>
         </w:rPr>
+        <w:t>mi</w:t>
+      </w:r>
+      <w:r>
+        <w:rPr>
+          <w:rFonts w:eastAsiaTheme="minorEastAsia"/>
+        </w:rPr>
+        <w:t xml:space="preserve"> </w:t>
+      </w:r>
+      <w:r>
+        <w:rPr>
+          <w:rFonts w:eastAsiaTheme="minorEastAsia"/>
+        </w:rPr>
         <w:t>X</w:t>
       </w:r>
       <w:r>
@@ -5567,50 +5652,55 @@
         <w:rPr>
           <w:rFonts w:eastAsiaTheme="minorEastAsia"/>
         </w:rPr>
-        <w:t xml:space="preserve"> Y, </w:t>
+        <w:t> Y, ktoré budú</w:t>
       </w:r>
       <w:r>
         <w:rPr>
           <w:rFonts w:eastAsiaTheme="minorEastAsia"/>
         </w:rPr>
-        <w:lastRenderedPageBreak/>
-        <w:t>ktoré budú</w:t>
+        <w:t xml:space="preserve"> uložen</w:t>
       </w:r>
       <w:r>
         <w:rPr>
           <w:rFonts w:eastAsiaTheme="minorEastAsia"/>
         </w:rPr>
-        <w:t xml:space="preserve"> uložen</w:t>
+        <w:t>é</w:t>
       </w:r>
       <w:r>
         <w:rPr>
           <w:rFonts w:eastAsiaTheme="minorEastAsia"/>
         </w:rPr>
-        <w:t>ý</w:t>
+        <w:t xml:space="preserve"> do poľa výsledkov na rovnakom indexe, ako boli pôvodné hodnoty X, Y.</w:t>
       </w:r>
       <w:r>
         <w:rPr>
           <w:rFonts w:eastAsiaTheme="minorEastAsia"/>
         </w:rPr>
-        <w:t xml:space="preserve"> do poľa výsledkov na rovnakom indexe, ako boli pôvodné hodnoty X, Y.</w:t>
+        <w:t xml:space="preserve"> Definičný obor je od najmenšie</w:t>
       </w:r>
       <w:r>
         <w:rPr>
           <w:rFonts w:eastAsiaTheme="minorEastAsia"/>
         </w:rPr>
-        <w:t xml:space="preserve"> Definičný obor je od najmenšie</w:t>
+        <w:t>ho</w:t>
       </w:r>
       <w:r>
         <w:rPr>
           <w:rFonts w:eastAsiaTheme="minorEastAsia"/>
         </w:rPr>
+        <w:t xml:space="preserve"> načítaného X, po najvyššie</w:t>
+      </w:r>
+      <w:r>
+        <w:rPr>
+          <w:rFonts w:eastAsiaTheme="minorEastAsia"/>
+        </w:rPr>
         <w:t>ho</w:t>
       </w:r>
       <w:r>
         <w:rPr>
           <w:rFonts w:eastAsiaTheme="minorEastAsia"/>
         </w:rPr>
-        <w:t xml:space="preserve"> načítaného X, po najvyššie</w:t>
+        <w:t xml:space="preserve"> načítané</w:t>
       </w:r>
       <w:r>
         <w:rPr>
@@ -5622,22 +5712,8 @@
         <w:rPr>
           <w:rFonts w:eastAsiaTheme="minorEastAsia"/>
         </w:rPr>
-        <w:t xml:space="preserve"> načítané</w:t>
-      </w:r>
-      <w:r>
-        <w:rPr>
-          <w:rFonts w:eastAsiaTheme="minorEastAsia"/>
-        </w:rPr>
-        <w:t>ho</w:t>
-      </w:r>
-      <w:r>
-        <w:rPr>
-          <w:rFonts w:eastAsiaTheme="minorEastAsia"/>
-        </w:rPr>
         <w:t xml:space="preserve"> X.</w:t>
       </w:r>
-      <w:bookmarkStart w:id="1" w:name="_GoBack"/>
-      <w:bookmarkEnd w:id="1"/>
     </w:p>
     <w:p>
       <w:pPr>
@@ -6269,7 +6345,7 @@
             <m:num>
               <m:rad>
                 <m:radPr>
-                  <m:degHide m:val="on"/>
+                  <m:degHide m:val="1"/>
                   <m:ctrlPr>
                     <w:rPr>
                       <w:rFonts w:ascii="Cambria Math" w:hAnsi="Cambria Math" w:cstheme="minorHAnsi"/>
@@ -6636,7 +6712,7 @@
                 <m:num>
                   <m:rad>
                     <m:radPr>
-                      <m:degHide m:val="on"/>
+                      <m:degHide m:val="1"/>
                       <m:ctrlPr>
                         <w:rPr>
                           <w:rFonts w:ascii="Cambria Math" w:hAnsi="Cambria Math" w:cstheme="minorHAnsi"/>
@@ -6664,7 +6740,7 @@
                   </m:r>
                   <m:rad>
                     <m:radPr>
-                      <m:degHide m:val="on"/>
+                      <m:degHide m:val="1"/>
                       <m:ctrlPr>
                         <w:rPr>
                           <w:rFonts w:ascii="Cambria Math" w:hAnsi="Cambria Math" w:cstheme="minorHAnsi"/>
@@ -6820,7 +6896,7 @@
                 <m:num>
                   <m:rad>
                     <m:radPr>
-                      <m:degHide m:val="on"/>
+                      <m:degHide m:val="1"/>
                       <m:ctrlPr>
                         <w:rPr>
                           <w:rFonts w:ascii="Cambria Math" w:hAnsi="Cambria Math" w:cstheme="minorHAnsi"/>
@@ -6848,7 +6924,7 @@
                   </m:r>
                   <m:rad>
                     <m:radPr>
-                      <m:degHide m:val="on"/>
+                      <m:degHide m:val="1"/>
                       <m:ctrlPr>
                         <w:rPr>
                           <w:rFonts w:ascii="Cambria Math" w:hAnsi="Cambria Math" w:cstheme="minorHAnsi"/>
@@ -7033,7 +7109,7 @@
           </m:r>
           <m:rad>
             <m:radPr>
-              <m:degHide m:val="on"/>
+              <m:degHide m:val="1"/>
               <m:ctrlPr>
                 <w:rPr>
                   <w:rFonts w:ascii="Cambria Math" w:hAnsi="Cambria Math" w:cstheme="minorHAnsi"/>
@@ -7059,7 +7135,7 @@
           </m:r>
           <m:rad>
             <m:radPr>
-              <m:degHide m:val="on"/>
+              <m:degHide m:val="1"/>
               <m:ctrlPr>
                 <w:rPr>
                   <w:rFonts w:ascii="Cambria Math" w:hAnsi="Cambria Math" w:cstheme="minorHAnsi"/>
@@ -7877,7 +7953,7 @@
             <m:den>
               <m:rad>
                 <m:radPr>
-                  <m:degHide m:val="on"/>
+                  <m:degHide m:val="1"/>
                   <m:ctrlPr>
                     <w:rPr>
                       <w:rFonts w:ascii="Cambria Math" w:hAnsi="Cambria Math" w:cstheme="minorHAnsi"/>
@@ -7942,8 +8018,8 @@
 </file>
 
 <file path=word/numbering.xml><?xml version="1.0" encoding="utf-8"?>
-<w:numbering xmlns:ve="http://schemas.openxmlformats.org/markup-compatibility/2006" xmlns:o="urn:schemas-microsoft-com:office:office" xmlns:r="http://schemas.openxmlformats.org/officeDocument/2006/relationships" xmlns:m="http://schemas.openxmlformats.org/officeDocument/2006/math" xmlns:v="urn:schemas-microsoft-com:vml" xmlns:wp="http://schemas.openxmlformats.org/drawingml/2006/wordprocessingDrawing" xmlns:w10="urn:schemas-microsoft-com:office:word" xmlns:w="http://schemas.openxmlformats.org/wordprocessingml/2006/main" xmlns:wne="http://schemas.microsoft.com/office/word/2006/wordml">
-  <w:abstractNum w:abstractNumId="0">
+<w:numbering xmlns:wpc="http://schemas.microsoft.com/office/word/2010/wordprocessingCanvas" xmlns:cx="http://schemas.microsoft.com/office/drawing/2014/chartex" xmlns:cx1="http://schemas.microsoft.com/office/drawing/2015/9/8/chartex" xmlns:cx2="http://schemas.microsoft.com/office/drawing/2015/10/21/chartex" xmlns:cx3="http://schemas.microsoft.com/office/drawing/2016/5/9/chartex" xmlns:cx4="http://schemas.microsoft.com/office/drawing/2016/5/10/chartex" xmlns:cx5="http://schemas.microsoft.com/office/drawing/2016/5/11/chartex" xmlns:cx6="http://schemas.microsoft.com/office/drawing/2016/5/12/chartex" xmlns:cx7="http://schemas.microsoft.com/office/drawing/2016/5/13/chartex" xmlns:cx8="http://schemas.microsoft.com/office/drawing/2016/5/14/chartex" xmlns:mc="http://schemas.openxmlformats.org/markup-compatibility/2006" xmlns:aink="http://schemas.microsoft.com/office/drawing/2016/ink" xmlns:am3d="http://schemas.microsoft.com/office/drawing/2017/model3d" xmlns:o="urn:schemas-microsoft-com:office:office" xmlns:r="http://schemas.openxmlformats.org/officeDocument/2006/relationships" xmlns:m="http://schemas.openxmlformats.org/officeDocument/2006/math" xmlns:v="urn:schemas-microsoft-com:vml" xmlns:wp14="http://schemas.microsoft.com/office/word/2010/wordprocessingDrawing" xmlns:wp="http://schemas.openxmlformats.org/drawingml/2006/wordprocessingDrawing" xmlns:w10="urn:schemas-microsoft-com:office:word" xmlns:w="http://schemas.openxmlformats.org/wordprocessingml/2006/main" xmlns:w14="http://schemas.microsoft.com/office/word/2010/wordml" xmlns:w15="http://schemas.microsoft.com/office/word/2012/wordml" xmlns:w16se="http://schemas.microsoft.com/office/word/2015/wordml/symex" xmlns:wpg="http://schemas.microsoft.com/office/word/2010/wordprocessingGroup" xmlns:wpi="http://schemas.microsoft.com/office/word/2010/wordprocessingInk" xmlns:wne="http://schemas.microsoft.com/office/word/2006/wordml" xmlns:wps="http://schemas.microsoft.com/office/word/2010/wordprocessingShape" mc:Ignorable="w14 w15 w16se wp14">
+  <w:abstractNum w:abstractNumId="0" w15:restartNumberingAfterBreak="0">
     <w:nsid w:val="1B9B4DBA"/>
     <w:multiLevelType w:val="multilevel"/>
     <w:tmpl w:val="2A1E1C8A"/>
@@ -8056,7 +8132,7 @@
       </w:rPr>
     </w:lvl>
   </w:abstractNum>
-  <w:abstractNum w:abstractNumId="1">
+  <w:abstractNum w:abstractNumId="1" w15:restartNumberingAfterBreak="0">
     <w:nsid w:val="1DE760A0"/>
     <w:multiLevelType w:val="multilevel"/>
     <w:tmpl w:val="8B1A04C2"/>
@@ -8175,7 +8251,7 @@
       </w:rPr>
     </w:lvl>
   </w:abstractNum>
-  <w:abstractNum w:abstractNumId="2">
+  <w:abstractNum w:abstractNumId="2" w15:restartNumberingAfterBreak="0">
     <w:nsid w:val="23E829FE"/>
     <w:multiLevelType w:val="multilevel"/>
     <w:tmpl w:val="74C41452"/>
@@ -8296,7 +8372,7 @@
       </w:rPr>
     </w:lvl>
   </w:abstractNum>
-  <w:abstractNum w:abstractNumId="3">
+  <w:abstractNum w:abstractNumId="3" w15:restartNumberingAfterBreak="0">
     <w:nsid w:val="2CCD695D"/>
     <w:multiLevelType w:val="multilevel"/>
     <w:tmpl w:val="DE7CDB44"/>
@@ -8409,7 +8485,7 @@
       </w:rPr>
     </w:lvl>
   </w:abstractNum>
-  <w:abstractNum w:abstractNumId="4">
+  <w:abstractNum w:abstractNumId="4" w15:restartNumberingAfterBreak="0">
     <w:nsid w:val="39827712"/>
     <w:multiLevelType w:val="hybridMultilevel"/>
     <w:tmpl w:val="7E0AD1E4"/>
@@ -8522,7 +8598,7 @@
       </w:rPr>
     </w:lvl>
   </w:abstractNum>
-  <w:abstractNum w:abstractNumId="5">
+  <w:abstractNum w:abstractNumId="5" w15:restartNumberingAfterBreak="0">
     <w:nsid w:val="43222D6E"/>
     <w:multiLevelType w:val="multilevel"/>
     <w:tmpl w:val="B476B522"/>
@@ -8608,7 +8684,7 @@
       </w:pPr>
     </w:lvl>
   </w:abstractNum>
-  <w:abstractNum w:abstractNumId="6">
+  <w:abstractNum w:abstractNumId="6" w15:restartNumberingAfterBreak="0">
     <w:nsid w:val="48007453"/>
     <w:multiLevelType w:val="multilevel"/>
     <w:tmpl w:val="1980C79E"/>
@@ -8721,7 +8797,7 @@
       </w:rPr>
     </w:lvl>
   </w:abstractNum>
-  <w:abstractNum w:abstractNumId="7">
+  <w:abstractNum w:abstractNumId="7" w15:restartNumberingAfterBreak="0">
     <w:nsid w:val="508242F3"/>
     <w:multiLevelType w:val="multilevel"/>
     <w:tmpl w:val="1980C79E"/>
@@ -8834,7 +8910,120 @@
       </w:rPr>
     </w:lvl>
   </w:abstractNum>
-  <w:abstractNum w:abstractNumId="8">
+  <w:abstractNum w:abstractNumId="8" w15:restartNumberingAfterBreak="0">
+    <w:nsid w:val="593162E1"/>
+    <w:multiLevelType w:val="hybridMultilevel"/>
+    <w:tmpl w:val="6130D672"/>
+    <w:lvl w:ilvl="0" w:tplc="041B0001">
+      <w:start w:val="1"/>
+      <w:numFmt w:val="bullet"/>
+      <w:lvlText w:val=""/>
+      <w:lvlJc w:val="left"/>
+      <w:pPr>
+        <w:ind w:left="1485" w:hanging="360"/>
+      </w:pPr>
+      <w:rPr>
+        <w:rFonts w:ascii="Symbol" w:hAnsi="Symbol" w:hint="default"/>
+      </w:rPr>
+    </w:lvl>
+    <w:lvl w:ilvl="1" w:tplc="041B0003" w:tentative="1">
+      <w:start w:val="1"/>
+      <w:numFmt w:val="bullet"/>
+      <w:lvlText w:val="o"/>
+      <w:lvlJc w:val="left"/>
+      <w:pPr>
+        <w:ind w:left="2205" w:hanging="360"/>
+      </w:pPr>
+      <w:rPr>
+        <w:rFonts w:ascii="Courier New" w:hAnsi="Courier New" w:cs="Courier New" w:hint="default"/>
+      </w:rPr>
+    </w:lvl>
+    <w:lvl w:ilvl="2" w:tplc="041B0005" w:tentative="1">
+      <w:start w:val="1"/>
+      <w:numFmt w:val="bullet"/>
+      <w:lvlText w:val=""/>
+      <w:lvlJc w:val="left"/>
+      <w:pPr>
+        <w:ind w:left="2925" w:hanging="360"/>
+      </w:pPr>
+      <w:rPr>
+        <w:rFonts w:ascii="Wingdings" w:hAnsi="Wingdings" w:hint="default"/>
+      </w:rPr>
+    </w:lvl>
+    <w:lvl w:ilvl="3" w:tplc="041B0001" w:tentative="1">
+      <w:start w:val="1"/>
+      <w:numFmt w:val="bullet"/>
+      <w:lvlText w:val=""/>
+      <w:lvlJc w:val="left"/>
+      <w:pPr>
+        <w:ind w:left="3645" w:hanging="360"/>
+      </w:pPr>
+      <w:rPr>
+        <w:rFonts w:ascii="Symbol" w:hAnsi="Symbol" w:hint="default"/>
+      </w:rPr>
+    </w:lvl>
+    <w:lvl w:ilvl="4" w:tplc="041B0003" w:tentative="1">
+      <w:start w:val="1"/>
+      <w:numFmt w:val="bullet"/>
+      <w:lvlText w:val="o"/>
+      <w:lvlJc w:val="left"/>
+      <w:pPr>
+        <w:ind w:left="4365" w:hanging="360"/>
+      </w:pPr>
+      <w:rPr>
+        <w:rFonts w:ascii="Courier New" w:hAnsi="Courier New" w:cs="Courier New" w:hint="default"/>
+      </w:rPr>
+    </w:lvl>
+    <w:lvl w:ilvl="5" w:tplc="041B0005" w:tentative="1">
+      <w:start w:val="1"/>
+      <w:numFmt w:val="bullet"/>
+      <w:lvlText w:val=""/>
+      <w:lvlJc w:val="left"/>
+      <w:pPr>
+        <w:ind w:left="5085" w:hanging="360"/>
+      </w:pPr>
+      <w:rPr>
+        <w:rFonts w:ascii="Wingdings" w:hAnsi="Wingdings" w:hint="default"/>
+      </w:rPr>
+    </w:lvl>
+    <w:lvl w:ilvl="6" w:tplc="041B0001" w:tentative="1">
+      <w:start w:val="1"/>
+      <w:numFmt w:val="bullet"/>
+      <w:lvlText w:val=""/>
+      <w:lvlJc w:val="left"/>
+      <w:pPr>
+        <w:ind w:left="5805" w:hanging="360"/>
+      </w:pPr>
+      <w:rPr>
+        <w:rFonts w:ascii="Symbol" w:hAnsi="Symbol" w:hint="default"/>
+      </w:rPr>
+    </w:lvl>
+    <w:lvl w:ilvl="7" w:tplc="041B0003" w:tentative="1">
+      <w:start w:val="1"/>
+      <w:numFmt w:val="bullet"/>
+      <w:lvlText w:val="o"/>
+      <w:lvlJc w:val="left"/>
+      <w:pPr>
+        <w:ind w:left="6525" w:hanging="360"/>
+      </w:pPr>
+      <w:rPr>
+        <w:rFonts w:ascii="Courier New" w:hAnsi="Courier New" w:cs="Courier New" w:hint="default"/>
+      </w:rPr>
+    </w:lvl>
+    <w:lvl w:ilvl="8" w:tplc="041B0005" w:tentative="1">
+      <w:start w:val="1"/>
+      <w:numFmt w:val="bullet"/>
+      <w:lvlText w:val=""/>
+      <w:lvlJc w:val="left"/>
+      <w:pPr>
+        <w:ind w:left="7245" w:hanging="360"/>
+      </w:pPr>
+      <w:rPr>
+        <w:rFonts w:ascii="Wingdings" w:hAnsi="Wingdings" w:hint="default"/>
+      </w:rPr>
+    </w:lvl>
+  </w:abstractNum>
+  <w:abstractNum w:abstractNumId="9" w15:restartNumberingAfterBreak="0">
     <w:nsid w:val="68A96EEB"/>
     <w:multiLevelType w:val="multilevel"/>
     <w:tmpl w:val="B476B522"/>
@@ -8920,7 +9109,7 @@
       </w:pPr>
     </w:lvl>
   </w:abstractNum>
-  <w:abstractNum w:abstractNumId="9">
+  <w:abstractNum w:abstractNumId="10" w15:restartNumberingAfterBreak="0">
     <w:nsid w:val="6EF57920"/>
     <w:multiLevelType w:val="hybridMultilevel"/>
     <w:tmpl w:val="6CDCD6D0"/>
@@ -9033,7 +9222,7 @@
       </w:rPr>
     </w:lvl>
   </w:abstractNum>
-  <w:abstractNum w:abstractNumId="10">
+  <w:abstractNum w:abstractNumId="11" w15:restartNumberingAfterBreak="0">
     <w:nsid w:val="73427A88"/>
     <w:multiLevelType w:val="hybridMultilevel"/>
     <w:tmpl w:val="1FC663A8"/>
@@ -9146,7 +9335,7 @@
       </w:rPr>
     </w:lvl>
   </w:abstractNum>
-  <w:abstractNum w:abstractNumId="11">
+  <w:abstractNum w:abstractNumId="12" w15:restartNumberingAfterBreak="0">
     <w:nsid w:val="7F890C99"/>
     <w:multiLevelType w:val="multilevel"/>
     <w:tmpl w:val="B476B522"/>
@@ -9236,10 +9425,10 @@
     <w:abstractNumId w:val="5"/>
   </w:num>
   <w:num w:numId="2">
-    <w:abstractNumId w:val="9"/>
+    <w:abstractNumId w:val="10"/>
   </w:num>
   <w:num w:numId="3">
-    <w:abstractNumId w:val="8"/>
+    <w:abstractNumId w:val="9"/>
   </w:num>
   <w:num w:numId="4">
     <w:abstractNumId w:val="7"/>
@@ -9248,7 +9437,7 @@
     <w:abstractNumId w:val="0"/>
   </w:num>
   <w:num w:numId="6">
-    <w:abstractNumId w:val="11"/>
+    <w:abstractNumId w:val="12"/>
   </w:num>
   <w:num w:numId="7">
     <w:abstractNumId w:val="6"/>
@@ -9260,7 +9449,7 @@
     <w:abstractNumId w:val="1"/>
   </w:num>
   <w:num w:numId="10">
-    <w:abstractNumId w:val="10"/>
+    <w:abstractNumId w:val="11"/>
   </w:num>
   <w:num w:numId="11">
     <w:abstractNumId w:val="4"/>
@@ -9268,11 +9457,14 @@
   <w:num w:numId="12">
     <w:abstractNumId w:val="2"/>
   </w:num>
+  <w:num w:numId="13">
+    <w:abstractNumId w:val="8"/>
+  </w:num>
 </w:numbering>
 </file>
 
 <file path=word/styles.xml><?xml version="1.0" encoding="utf-8"?>
-<w:styles xmlns:r="http://schemas.openxmlformats.org/officeDocument/2006/relationships" xmlns:w="http://schemas.openxmlformats.org/wordprocessingml/2006/main">
+<w:styles xmlns:mc="http://schemas.openxmlformats.org/markup-compatibility/2006" xmlns:r="http://schemas.openxmlformats.org/officeDocument/2006/relationships" xmlns:w="http://schemas.openxmlformats.org/wordprocessingml/2006/main" xmlns:w14="http://schemas.microsoft.com/office/word/2010/wordml" xmlns:w15="http://schemas.microsoft.com/office/word/2012/wordml" xmlns:w16se="http://schemas.microsoft.com/office/word/2015/wordml/symex" mc:Ignorable="w14 w15 w16se">
   <w:docDefaults>
     <w:rPrDefault>
       <w:rPr>
@@ -9288,145 +9480,382 @@
       </w:pPr>
     </w:pPrDefault>
   </w:docDefaults>
-  <w:latentStyles w:defLockedState="0" w:defUIPriority="99" w:defSemiHidden="1" w:defUnhideWhenUsed="1" w:defQFormat="0" w:count="267">
-    <w:lsdException w:name="Normal" w:semiHidden="0" w:uiPriority="0" w:unhideWhenUsed="0" w:qFormat="1"/>
-    <w:lsdException w:name="heading 1" w:semiHidden="0" w:uiPriority="9" w:unhideWhenUsed="0" w:qFormat="1"/>
-    <w:lsdException w:name="heading 2" w:uiPriority="9" w:qFormat="1"/>
-    <w:lsdException w:name="heading 3" w:uiPriority="9" w:qFormat="1"/>
-    <w:lsdException w:name="heading 4" w:uiPriority="9" w:qFormat="1"/>
-    <w:lsdException w:name="heading 5" w:uiPriority="9" w:qFormat="1"/>
-    <w:lsdException w:name="heading 6" w:uiPriority="9" w:qFormat="1"/>
-    <w:lsdException w:name="heading 7" w:uiPriority="9" w:qFormat="1"/>
-    <w:lsdException w:name="heading 8" w:uiPriority="9" w:qFormat="1"/>
-    <w:lsdException w:name="heading 9" w:uiPriority="9" w:qFormat="1"/>
-    <w:lsdException w:name="toc 1" w:uiPriority="39"/>
-    <w:lsdException w:name="toc 2" w:uiPriority="39"/>
-    <w:lsdException w:name="toc 3" w:uiPriority="39"/>
-    <w:lsdException w:name="toc 4" w:uiPriority="39"/>
-    <w:lsdException w:name="toc 5" w:uiPriority="39"/>
-    <w:lsdException w:name="toc 6" w:uiPriority="39"/>
-    <w:lsdException w:name="toc 7" w:uiPriority="39"/>
-    <w:lsdException w:name="toc 8" w:uiPriority="39"/>
-    <w:lsdException w:name="toc 9" w:uiPriority="39"/>
-    <w:lsdException w:name="caption" w:uiPriority="35" w:qFormat="1"/>
-    <w:lsdException w:name="Title" w:semiHidden="0" w:uiPriority="10" w:unhideWhenUsed="0" w:qFormat="1"/>
-    <w:lsdException w:name="Default Paragraph Font" w:uiPriority="1"/>
-    <w:lsdException w:name="Body Text" w:uiPriority="0"/>
-    <w:lsdException w:name="Subtitle" w:semiHidden="0" w:uiPriority="11" w:unhideWhenUsed="0" w:qFormat="1"/>
-    <w:lsdException w:name="Strong" w:semiHidden="0" w:uiPriority="22" w:unhideWhenUsed="0" w:qFormat="1"/>
-    <w:lsdException w:name="Emphasis" w:semiHidden="0" w:uiPriority="20" w:unhideWhenUsed="0" w:qFormat="1"/>
-    <w:lsdException w:name="Table Grid" w:semiHidden="0" w:uiPriority="39" w:unhideWhenUsed="0"/>
-    <w:lsdException w:name="Placeholder Text" w:unhideWhenUsed="0"/>
-    <w:lsdException w:name="No Spacing" w:semiHidden="0" w:uiPriority="1" w:unhideWhenUsed="0" w:qFormat="1"/>
-    <w:lsdException w:name="Light Shading" w:semiHidden="0" w:uiPriority="60" w:unhideWhenUsed="0"/>
-    <w:lsdException w:name="Light List" w:semiHidden="0" w:uiPriority="61" w:unhideWhenUsed="0"/>
-    <w:lsdException w:name="Light Grid" w:semiHidden="0" w:uiPriority="62" w:unhideWhenUsed="0"/>
-    <w:lsdException w:name="Medium Shading 1" w:semiHidden="0" w:uiPriority="63" w:unhideWhenUsed="0"/>
-    <w:lsdException w:name="Medium Shading 2" w:semiHidden="0" w:uiPriority="64" w:unhideWhenUsed="0"/>
-    <w:lsdException w:name="Medium List 1" w:semiHidden="0" w:uiPriority="65" w:unhideWhenUsed="0"/>
-    <w:lsdException w:name="Medium List 2" w:semiHidden="0" w:uiPriority="66" w:unhideWhenUsed="0"/>
-    <w:lsdException w:name="Medium Grid 1" w:semiHidden="0" w:uiPriority="67" w:unhideWhenUsed="0"/>
-    <w:lsdException w:name="Medium Grid 2" w:semiHidden="0" w:uiPriority="68" w:unhideWhenUsed="0"/>
-    <w:lsdException w:name="Medium Grid 3" w:semiHidden="0" w:uiPriority="69" w:unhideWhenUsed="0"/>
-    <w:lsdException w:name="Dark List" w:semiHidden="0" w:uiPriority="70" w:unhideWhenUsed="0"/>
-    <w:lsdException w:name="Colorful Shading" w:semiHidden="0" w:uiPriority="71" w:unhideWhenUsed="0"/>
-    <w:lsdException w:name="Colorful List" w:semiHidden="0" w:uiPriority="72" w:unhideWhenUsed="0"/>
-    <w:lsdException w:name="Colorful Grid" w:semiHidden="0" w:uiPriority="73" w:unhideWhenUsed="0"/>
-    <w:lsdException w:name="Light Shading Accent 1" w:semiHidden="0" w:uiPriority="60" w:unhideWhenUsed="0"/>
-    <w:lsdException w:name="Light List Accent 1" w:semiHidden="0" w:uiPriority="61" w:unhideWhenUsed="0"/>
-    <w:lsdException w:name="Light Grid Accent 1" w:semiHidden="0" w:uiPriority="62" w:unhideWhenUsed="0"/>
-    <w:lsdException w:name="Medium Shading 1 Accent 1" w:semiHidden="0" w:uiPriority="63" w:unhideWhenUsed="0"/>
-    <w:lsdException w:name="Medium Shading 2 Accent 1" w:semiHidden="0" w:uiPriority="64" w:unhideWhenUsed="0"/>
-    <w:lsdException w:name="Medium List 1 Accent 1" w:semiHidden="0" w:uiPriority="65" w:unhideWhenUsed="0"/>
-    <w:lsdException w:name="Revision" w:unhideWhenUsed="0"/>
-    <w:lsdException w:name="List Paragraph" w:semiHidden="0" w:uiPriority="34" w:unhideWhenUsed="0" w:qFormat="1"/>
-    <w:lsdException w:name="Quote" w:semiHidden="0" w:uiPriority="29" w:unhideWhenUsed="0" w:qFormat="1"/>
-    <w:lsdException w:name="Intense Quote" w:semiHidden="0" w:uiPriority="30" w:unhideWhenUsed="0" w:qFormat="1"/>
-    <w:lsdException w:name="Medium List 2 Accent 1" w:semiHidden="0" w:uiPriority="66" w:unhideWhenUsed="0"/>
-    <w:lsdException w:name="Medium Grid 1 Accent 1" w:semiHidden="0" w:uiPriority="67" w:unhideWhenUsed="0"/>
-    <w:lsdException w:name="Medium Grid 2 Accent 1" w:semiHidden="0" w:uiPriority="68" w:unhideWhenUsed="0"/>
-    <w:lsdException w:name="Medium Grid 3 Accent 1" w:semiHidden="0" w:uiPriority="69" w:unhideWhenUsed="0"/>
-    <w:lsdException w:name="Dark List Accent 1" w:semiHidden="0" w:uiPriority="70" w:unhideWhenUsed="0"/>
-    <w:lsdException w:name="Colorful Shading Accent 1" w:semiHidden="0" w:uiPriority="71" w:unhideWhenUsed="0"/>
-    <w:lsdException w:name="Colorful List Accent 1" w:semiHidden="0" w:uiPriority="72" w:unhideWhenUsed="0"/>
-    <w:lsdException w:name="Colorful Grid Accent 1" w:semiHidden="0" w:uiPriority="73" w:unhideWhenUsed="0"/>
-    <w:lsdException w:name="Light Shading Accent 2" w:semiHidden="0" w:uiPriority="60" w:unhideWhenUsed="0"/>
-    <w:lsdException w:name="Light List Accent 2" w:semiHidden="0" w:uiPriority="61" w:unhideWhenUsed="0"/>
-    <w:lsdException w:name="Light Grid Accent 2" w:semiHidden="0" w:uiPriority="62" w:unhideWhenUsed="0"/>
-    <w:lsdException w:name="Medium Shading 1 Accent 2" w:semiHidden="0" w:uiPriority="63" w:unhideWhenUsed="0"/>
-    <w:lsdException w:name="Medium Shading 2 Accent 2" w:semiHidden="0" w:uiPriority="64" w:unhideWhenUsed="0"/>
-    <w:lsdException w:name="Medium List 1 Accent 2" w:semiHidden="0" w:uiPriority="65" w:unhideWhenUsed="0"/>
-    <w:lsdException w:name="Medium List 2 Accent 2" w:semiHidden="0" w:uiPriority="66" w:unhideWhenUsed="0"/>
-    <w:lsdException w:name="Medium Grid 1 Accent 2" w:semiHidden="0" w:uiPriority="67" w:unhideWhenUsed="0"/>
-    <w:lsdException w:name="Medium Grid 2 Accent 2" w:semiHidden="0" w:uiPriority="68" w:unhideWhenUsed="0"/>
-    <w:lsdException w:name="Medium Grid 3 Accent 2" w:semiHidden="0" w:uiPriority="69" w:unhideWhenUsed="0"/>
-    <w:lsdException w:name="Dark List Accent 2" w:semiHidden="0" w:uiPriority="70" w:unhideWhenUsed="0"/>
-    <w:lsdException w:name="Colorful Shading Accent 2" w:semiHidden="0" w:uiPriority="71" w:unhideWhenUsed="0"/>
-    <w:lsdException w:name="Colorful List Accent 2" w:semiHidden="0" w:uiPriority="72" w:unhideWhenUsed="0"/>
-    <w:lsdException w:name="Colorful Grid Accent 2" w:semiHidden="0" w:uiPriority="73" w:unhideWhenUsed="0"/>
-    <w:lsdException w:name="Light Shading Accent 3" w:semiHidden="0" w:uiPriority="60" w:unhideWhenUsed="0"/>
-    <w:lsdException w:name="Light List Accent 3" w:semiHidden="0" w:uiPriority="61" w:unhideWhenUsed="0"/>
-    <w:lsdException w:name="Light Grid Accent 3" w:semiHidden="0" w:uiPriority="62" w:unhideWhenUsed="0"/>
-    <w:lsdException w:name="Medium Shading 1 Accent 3" w:semiHidden="0" w:uiPriority="63" w:unhideWhenUsed="0"/>
-    <w:lsdException w:name="Medium Shading 2 Accent 3" w:semiHidden="0" w:uiPriority="64" w:unhideWhenUsed="0"/>
-    <w:lsdException w:name="Medium List 1 Accent 3" w:semiHidden="0" w:uiPriority="65" w:unhideWhenUsed="0"/>
-    <w:lsdException w:name="Medium List 2 Accent 3" w:semiHidden="0" w:uiPriority="66" w:unhideWhenUsed="0"/>
-    <w:lsdException w:name="Medium Grid 1 Accent 3" w:semiHidden="0" w:uiPriority="67" w:unhideWhenUsed="0"/>
-    <w:lsdException w:name="Medium Grid 2 Accent 3" w:semiHidden="0" w:uiPriority="68" w:unhideWhenUsed="0"/>
-    <w:lsdException w:name="Medium Grid 3 Accent 3" w:semiHidden="0" w:uiPriority="69" w:unhideWhenUsed="0"/>
-    <w:lsdException w:name="Dark List Accent 3" w:semiHidden="0" w:uiPriority="70" w:unhideWhenUsed="0"/>
-    <w:lsdException w:name="Colorful Shading Accent 3" w:semiHidden="0" w:uiPriority="71" w:unhideWhenUsed="0"/>
-    <w:lsdException w:name="Colorful List Accent 3" w:semiHidden="0" w:uiPriority="72" w:unhideWhenUsed="0"/>
-    <w:lsdException w:name="Colorful Grid Accent 3" w:semiHidden="0" w:uiPriority="73" w:unhideWhenUsed="0"/>
-    <w:lsdException w:name="Light Shading Accent 4" w:semiHidden="0" w:uiPriority="60" w:unhideWhenUsed="0"/>
-    <w:lsdException w:name="Light List Accent 4" w:semiHidden="0" w:uiPriority="61" w:unhideWhenUsed="0"/>
-    <w:lsdException w:name="Light Grid Accent 4" w:semiHidden="0" w:uiPriority="62" w:unhideWhenUsed="0"/>
-    <w:lsdException w:name="Medium Shading 1 Accent 4" w:semiHidden="0" w:uiPriority="63" w:unhideWhenUsed="0"/>
-    <w:lsdException w:name="Medium Shading 2 Accent 4" w:semiHidden="0" w:uiPriority="64" w:unhideWhenUsed="0"/>
-    <w:lsdException w:name="Medium List 1 Accent 4" w:semiHidden="0" w:uiPriority="65" w:unhideWhenUsed="0"/>
-    <w:lsdException w:name="Medium List 2 Accent 4" w:semiHidden="0" w:uiPriority="66" w:unhideWhenUsed="0"/>
-    <w:lsdException w:name="Medium Grid 1 Accent 4" w:semiHidden="0" w:uiPriority="67" w:unhideWhenUsed="0"/>
-    <w:lsdException w:name="Medium Grid 2 Accent 4" w:semiHidden="0" w:uiPriority="68" w:unhideWhenUsed="0"/>
-    <w:lsdException w:name="Medium Grid 3 Accent 4" w:semiHidden="0" w:uiPriority="69" w:unhideWhenUsed="0"/>
-    <w:lsdException w:name="Dark List Accent 4" w:semiHidden="0" w:uiPriority="70" w:unhideWhenUsed="0"/>
-    <w:lsdException w:name="Colorful Shading Accent 4" w:semiHidden="0" w:uiPriority="71" w:unhideWhenUsed="0"/>
-    <w:lsdException w:name="Colorful List Accent 4" w:semiHidden="0" w:uiPriority="72" w:unhideWhenUsed="0"/>
-    <w:lsdException w:name="Colorful Grid Accent 4" w:semiHidden="0" w:uiPriority="73" w:unhideWhenUsed="0"/>
-    <w:lsdException w:name="Light Shading Accent 5" w:semiHidden="0" w:uiPriority="60" w:unhideWhenUsed="0"/>
-    <w:lsdException w:name="Light List Accent 5" w:semiHidden="0" w:uiPriority="61" w:unhideWhenUsed="0"/>
-    <w:lsdException w:name="Light Grid Accent 5" w:semiHidden="0" w:uiPriority="62" w:unhideWhenUsed="0"/>
-    <w:lsdException w:name="Medium Shading 1 Accent 5" w:semiHidden="0" w:uiPriority="63" w:unhideWhenUsed="0"/>
-    <w:lsdException w:name="Medium Shading 2 Accent 5" w:semiHidden="0" w:uiPriority="64" w:unhideWhenUsed="0"/>
-    <w:lsdException w:name="Medium List 1 Accent 5" w:semiHidden="0" w:uiPriority="65" w:unhideWhenUsed="0"/>
-    <w:lsdException w:name="Medium List 2 Accent 5" w:semiHidden="0" w:uiPriority="66" w:unhideWhenUsed="0"/>
-    <w:lsdException w:name="Medium Grid 1 Accent 5" w:semiHidden="0" w:uiPriority="67" w:unhideWhenUsed="0"/>
-    <w:lsdException w:name="Medium Grid 2 Accent 5" w:semiHidden="0" w:uiPriority="68" w:unhideWhenUsed="0"/>
-    <w:lsdException w:name="Medium Grid 3 Accent 5" w:semiHidden="0" w:uiPriority="69" w:unhideWhenUsed="0"/>
-    <w:lsdException w:name="Dark List Accent 5" w:semiHidden="0" w:uiPriority="70" w:unhideWhenUsed="0"/>
-    <w:lsdException w:name="Colorful Shading Accent 5" w:semiHidden="0" w:uiPriority="71" w:unhideWhenUsed="0"/>
-    <w:lsdException w:name="Colorful List Accent 5" w:semiHidden="0" w:uiPriority="72" w:unhideWhenUsed="0"/>
-    <w:lsdException w:name="Colorful Grid Accent 5" w:semiHidden="0" w:uiPriority="73" w:unhideWhenUsed="0"/>
-    <w:lsdException w:name="Light Shading Accent 6" w:semiHidden="0" w:uiPriority="60" w:unhideWhenUsed="0"/>
-    <w:lsdException w:name="Light List Accent 6" w:semiHidden="0" w:uiPriority="61" w:unhideWhenUsed="0"/>
-    <w:lsdException w:name="Light Grid Accent 6" w:semiHidden="0" w:uiPriority="62" w:unhideWhenUsed="0"/>
-    <w:lsdException w:name="Medium Shading 1 Accent 6" w:semiHidden="0" w:uiPriority="63" w:unhideWhenUsed="0"/>
-    <w:lsdException w:name="Medium Shading 2 Accent 6" w:semiHidden="0" w:uiPriority="64" w:unhideWhenUsed="0"/>
-    <w:lsdException w:name="Medium List 1 Accent 6" w:semiHidden="0" w:uiPriority="65" w:unhideWhenUsed="0"/>
-    <w:lsdException w:name="Medium List 2 Accent 6" w:semiHidden="0" w:uiPriority="66" w:unhideWhenUsed="0"/>
-    <w:lsdException w:name="Medium Grid 1 Accent 6" w:semiHidden="0" w:uiPriority="67" w:unhideWhenUsed="0"/>
-    <w:lsdException w:name="Medium Grid 2 Accent 6" w:semiHidden="0" w:uiPriority="68" w:unhideWhenUsed="0"/>
-    <w:lsdException w:name="Medium Grid 3 Accent 6" w:semiHidden="0" w:uiPriority="69" w:unhideWhenUsed="0"/>
-    <w:lsdException w:name="Dark List Accent 6" w:semiHidden="0" w:uiPriority="70" w:unhideWhenUsed="0"/>
-    <w:lsdException w:name="Colorful Shading Accent 6" w:semiHidden="0" w:uiPriority="71" w:unhideWhenUsed="0"/>
-    <w:lsdException w:name="Colorful List Accent 6" w:semiHidden="0" w:uiPriority="72" w:unhideWhenUsed="0"/>
-    <w:lsdException w:name="Colorful Grid Accent 6" w:semiHidden="0" w:uiPriority="73" w:unhideWhenUsed="0"/>
-    <w:lsdException w:name="Subtle Emphasis" w:semiHidden="0" w:uiPriority="19" w:unhideWhenUsed="0" w:qFormat="1"/>
-    <w:lsdException w:name="Intense Emphasis" w:semiHidden="0" w:uiPriority="21" w:unhideWhenUsed="0" w:qFormat="1"/>
-    <w:lsdException w:name="Subtle Reference" w:semiHidden="0" w:uiPriority="31" w:unhideWhenUsed="0" w:qFormat="1"/>
-    <w:lsdException w:name="Intense Reference" w:semiHidden="0" w:uiPriority="32" w:unhideWhenUsed="0" w:qFormat="1"/>
-    <w:lsdException w:name="Book Title" w:semiHidden="0" w:uiPriority="33" w:unhideWhenUsed="0" w:qFormat="1"/>
-    <w:lsdException w:name="Bibliography" w:uiPriority="37"/>
-    <w:lsdException w:name="TOC Heading" w:uiPriority="39" w:qFormat="1"/>
+  <w:latentStyles w:defLockedState="0" w:defUIPriority="99" w:defSemiHidden="0" w:defUnhideWhenUsed="0" w:defQFormat="0" w:count="375">
+    <w:lsdException w:name="Normal" w:uiPriority="0" w:qFormat="1"/>
+    <w:lsdException w:name="heading 1" w:uiPriority="9" w:qFormat="1"/>
+    <w:lsdException w:name="heading 2" w:semiHidden="1" w:uiPriority="9" w:unhideWhenUsed="1" w:qFormat="1"/>
+    <w:lsdException w:name="heading 3" w:semiHidden="1" w:uiPriority="9" w:unhideWhenUsed="1" w:qFormat="1"/>
+    <w:lsdException w:name="heading 4" w:semiHidden="1" w:uiPriority="9" w:unhideWhenUsed="1" w:qFormat="1"/>
+    <w:lsdException w:name="heading 5" w:semiHidden="1" w:uiPriority="9" w:unhideWhenUsed="1" w:qFormat="1"/>
+    <w:lsdException w:name="heading 6" w:semiHidden="1" w:uiPriority="9" w:unhideWhenUsed="1" w:qFormat="1"/>
+    <w:lsdException w:name="heading 7" w:semiHidden="1" w:uiPriority="9" w:unhideWhenUsed="1" w:qFormat="1"/>
+    <w:lsdException w:name="heading 8" w:semiHidden="1" w:uiPriority="9" w:unhideWhenUsed="1" w:qFormat="1"/>
+    <w:lsdException w:name="heading 9" w:semiHidden="1" w:uiPriority="9" w:unhideWhenUsed="1" w:qFormat="1"/>
+    <w:lsdException w:name="index 1" w:semiHidden="1" w:unhideWhenUsed="1"/>
+    <w:lsdException w:name="index 2" w:semiHidden="1" w:unhideWhenUsed="1"/>
+    <w:lsdException w:name="index 3" w:semiHidden="1" w:unhideWhenUsed="1"/>
+    <w:lsdException w:name="index 4" w:semiHidden="1" w:unhideWhenUsed="1"/>
+    <w:lsdException w:name="index 5" w:semiHidden="1" w:unhideWhenUsed="1"/>
+    <w:lsdException w:name="index 6" w:semiHidden="1" w:unhideWhenUsed="1"/>
+    <w:lsdException w:name="index 7" w:semiHidden="1" w:unhideWhenUsed="1"/>
+    <w:lsdException w:name="index 8" w:semiHidden="1" w:unhideWhenUsed="1"/>
+    <w:lsdException w:name="index 9" w:semiHidden="1" w:unhideWhenUsed="1"/>
+    <w:lsdException w:name="toc 1" w:semiHidden="1" w:uiPriority="39" w:unhideWhenUsed="1"/>
+    <w:lsdException w:name="toc 2" w:semiHidden="1" w:uiPriority="39" w:unhideWhenUsed="1"/>
+    <w:lsdException w:name="toc 3" w:semiHidden="1" w:uiPriority="39" w:unhideWhenUsed="1"/>
+    <w:lsdException w:name="toc 4" w:semiHidden="1" w:uiPriority="39" w:unhideWhenUsed="1"/>
+    <w:lsdException w:name="toc 5" w:semiHidden="1" w:uiPriority="39" w:unhideWhenUsed="1"/>
+    <w:lsdException w:name="toc 6" w:semiHidden="1" w:uiPriority="39" w:unhideWhenUsed="1"/>
+    <w:lsdException w:name="toc 7" w:semiHidden="1" w:uiPriority="39" w:unhideWhenUsed="1"/>
+    <w:lsdException w:name="toc 8" w:semiHidden="1" w:uiPriority="39" w:unhideWhenUsed="1"/>
+    <w:lsdException w:name="toc 9" w:semiHidden="1" w:uiPriority="39" w:unhideWhenUsed="1"/>
+    <w:lsdException w:name="Normal Indent" w:semiHidden="1" w:unhideWhenUsed="1"/>
+    <w:lsdException w:name="footnote text" w:semiHidden="1" w:unhideWhenUsed="1"/>
+    <w:lsdException w:name="annotation text" w:semiHidden="1" w:unhideWhenUsed="1"/>
+    <w:lsdException w:name="header" w:semiHidden="1" w:unhideWhenUsed="1"/>
+    <w:lsdException w:name="footer" w:semiHidden="1" w:unhideWhenUsed="1"/>
+    <w:lsdException w:name="index heading" w:semiHidden="1" w:unhideWhenUsed="1"/>
+    <w:lsdException w:name="caption" w:semiHidden="1" w:uiPriority="35" w:unhideWhenUsed="1" w:qFormat="1"/>
+    <w:lsdException w:name="table of figures" w:semiHidden="1" w:unhideWhenUsed="1"/>
+    <w:lsdException w:name="envelope address" w:semiHidden="1" w:unhideWhenUsed="1"/>
+    <w:lsdException w:name="envelope return" w:semiHidden="1" w:unhideWhenUsed="1"/>
+    <w:lsdException w:name="footnote reference" w:semiHidden="1" w:unhideWhenUsed="1"/>
+    <w:lsdException w:name="annotation reference" w:semiHidden="1" w:unhideWhenUsed="1"/>
+    <w:lsdException w:name="line number" w:semiHidden="1" w:unhideWhenUsed="1"/>
+    <w:lsdException w:name="page number" w:semiHidden="1" w:unhideWhenUsed="1"/>
+    <w:lsdException w:name="endnote reference" w:semiHidden="1" w:unhideWhenUsed="1"/>
+    <w:lsdException w:name="endnote text" w:semiHidden="1" w:unhideWhenUsed="1"/>
+    <w:lsdException w:name="table of authorities" w:semiHidden="1" w:unhideWhenUsed="1"/>
+    <w:lsdException w:name="macro" w:semiHidden="1" w:unhideWhenUsed="1"/>
+    <w:lsdException w:name="toa heading" w:semiHidden="1" w:unhideWhenUsed="1"/>
+    <w:lsdException w:name="List" w:semiHidden="1" w:unhideWhenUsed="1"/>
+    <w:lsdException w:name="List Bullet" w:semiHidden="1" w:unhideWhenUsed="1"/>
+    <w:lsdException w:name="List Number" w:semiHidden="1" w:unhideWhenUsed="1"/>
+    <w:lsdException w:name="List 2" w:semiHidden="1" w:unhideWhenUsed="1"/>
+    <w:lsdException w:name="List 3" w:semiHidden="1" w:unhideWhenUsed="1"/>
+    <w:lsdException w:name="List 4" w:semiHidden="1" w:unhideWhenUsed="1"/>
+    <w:lsdException w:name="List 5" w:semiHidden="1" w:unhideWhenUsed="1"/>
+    <w:lsdException w:name="List Bullet 2" w:semiHidden="1" w:unhideWhenUsed="1"/>
+    <w:lsdException w:name="List Bullet 3" w:semiHidden="1" w:unhideWhenUsed="1"/>
+    <w:lsdException w:name="List Bullet 4" w:semiHidden="1" w:unhideWhenUsed="1"/>
+    <w:lsdException w:name="List Bullet 5" w:semiHidden="1" w:unhideWhenUsed="1"/>
+    <w:lsdException w:name="List Number 2" w:semiHidden="1" w:unhideWhenUsed="1"/>
+    <w:lsdException w:name="List Number 3" w:semiHidden="1" w:unhideWhenUsed="1"/>
+    <w:lsdException w:name="List Number 4" w:semiHidden="1" w:unhideWhenUsed="1"/>
+    <w:lsdException w:name="List Number 5" w:semiHidden="1" w:unhideWhenUsed="1"/>
+    <w:lsdException w:name="Title" w:uiPriority="10" w:qFormat="1"/>
+    <w:lsdException w:name="Closing" w:semiHidden="1" w:unhideWhenUsed="1"/>
+    <w:lsdException w:name="Signature" w:semiHidden="1" w:unhideWhenUsed="1"/>
+    <w:lsdException w:name="Default Paragraph Font" w:semiHidden="1" w:uiPriority="1" w:unhideWhenUsed="1"/>
+    <w:lsdException w:name="Body Text" w:semiHidden="1" w:uiPriority="0" w:unhideWhenUsed="1"/>
+    <w:lsdException w:name="Body Text Indent" w:semiHidden="1" w:unhideWhenUsed="1"/>
+    <w:lsdException w:name="List Continue" w:semiHidden="1" w:unhideWhenUsed="1"/>
+    <w:lsdException w:name="List Continue 2" w:semiHidden="1" w:unhideWhenUsed="1"/>
+    <w:lsdException w:name="List Continue 3" w:semiHidden="1" w:unhideWhenUsed="1"/>
+    <w:lsdException w:name="List Continue 4" w:semiHidden="1" w:unhideWhenUsed="1"/>
+    <w:lsdException w:name="List Continue 5" w:semiHidden="1" w:unhideWhenUsed="1"/>
+    <w:lsdException w:name="Message Header" w:semiHidden="1" w:unhideWhenUsed="1"/>
+    <w:lsdException w:name="Subtitle" w:uiPriority="11" w:qFormat="1"/>
+    <w:lsdException w:name="Salutation" w:semiHidden="1" w:unhideWhenUsed="1"/>
+    <w:lsdException w:name="Date" w:semiHidden="1" w:unhideWhenUsed="1"/>
+    <w:lsdException w:name="Body Text First Indent" w:semiHidden="1" w:unhideWhenUsed="1"/>
+    <w:lsdException w:name="Body Text First Indent 2" w:semiHidden="1" w:unhideWhenUsed="1"/>
+    <w:lsdException w:name="Note Heading" w:semiHidden="1" w:unhideWhenUsed="1"/>
+    <w:lsdException w:name="Body Text 2" w:semiHidden="1" w:unhideWhenUsed="1"/>
+    <w:lsdException w:name="Body Text 3" w:semiHidden="1" w:unhideWhenUsed="1"/>
+    <w:lsdException w:name="Body Text Indent 2" w:semiHidden="1" w:unhideWhenUsed="1"/>
+    <w:lsdException w:name="Body Text Indent 3" w:semiHidden="1" w:unhideWhenUsed="1"/>
+    <w:lsdException w:name="Block Text" w:semiHidden="1" w:unhideWhenUsed="1"/>
+    <w:lsdException w:name="Hyperlink" w:semiHidden="1" w:unhideWhenUsed="1"/>
+    <w:lsdException w:name="FollowedHyperlink" w:semiHidden="1" w:unhideWhenUsed="1"/>
+    <w:lsdException w:name="Strong" w:uiPriority="22" w:qFormat="1"/>
+    <w:lsdException w:name="Emphasis" w:uiPriority="20" w:qFormat="1"/>
+    <w:lsdException w:name="Document Map" w:semiHidden="1" w:unhideWhenUsed="1"/>
+    <w:lsdException w:name="Plain Text" w:semiHidden="1" w:unhideWhenUsed="1"/>
+    <w:lsdException w:name="E-mail Signature" w:semiHidden="1" w:unhideWhenUsed="1"/>
+    <w:lsdException w:name="HTML Top of Form" w:semiHidden="1" w:unhideWhenUsed="1"/>
+    <w:lsdException w:name="HTML Bottom of Form" w:semiHidden="1" w:unhideWhenUsed="1"/>
+    <w:lsdException w:name="Normal (Web)" w:semiHidden="1" w:unhideWhenUsed="1"/>
+    <w:lsdException w:name="HTML Acronym" w:semiHidden="1" w:unhideWhenUsed="1"/>
+    <w:lsdException w:name="HTML Address" w:semiHidden="1" w:unhideWhenUsed="1"/>
+    <w:lsdException w:name="HTML Cite" w:semiHidden="1" w:unhideWhenUsed="1"/>
+    <w:lsdException w:name="HTML Code" w:semiHidden="1" w:unhideWhenUsed="1"/>
+    <w:lsdException w:name="HTML Definition" w:semiHidden="1" w:unhideWhenUsed="1"/>
+    <w:lsdException w:name="HTML Keyboard" w:semiHidden="1" w:unhideWhenUsed="1"/>
+    <w:lsdException w:name="HTML Preformatted" w:semiHidden="1" w:unhideWhenUsed="1"/>
+    <w:lsdException w:name="HTML Sample" w:semiHidden="1" w:unhideWhenUsed="1"/>
+    <w:lsdException w:name="HTML Typewriter" w:semiHidden="1" w:unhideWhenUsed="1"/>
+    <w:lsdException w:name="HTML Variable" w:semiHidden="1" w:unhideWhenUsed="1"/>
+    <w:lsdException w:name="Normal Table" w:semiHidden="1" w:unhideWhenUsed="1"/>
+    <w:lsdException w:name="annotation subject" w:semiHidden="1" w:unhideWhenUsed="1"/>
+    <w:lsdException w:name="No List" w:semiHidden="1" w:unhideWhenUsed="1"/>
+    <w:lsdException w:name="Outline List 1" w:semiHidden="1" w:unhideWhenUsed="1"/>
+    <w:lsdException w:name="Outline List 2" w:semiHidden="1" w:unhideWhenUsed="1"/>
+    <w:lsdException w:name="Outline List 3" w:semiHidden="1" w:unhideWhenUsed="1"/>
+    <w:lsdException w:name="Table Simple 1" w:semiHidden="1" w:unhideWhenUsed="1"/>
+    <w:lsdException w:name="Table Simple 2" w:semiHidden="1" w:unhideWhenUsed="1"/>
+    <w:lsdException w:name="Table Simple 3" w:semiHidden="1" w:unhideWhenUsed="1"/>
+    <w:lsdException w:name="Table Classic 1" w:semiHidden="1" w:unhideWhenUsed="1"/>
+    <w:lsdException w:name="Table Classic 2" w:semiHidden="1" w:unhideWhenUsed="1"/>
+    <w:lsdException w:name="Table Classic 3" w:semiHidden="1" w:unhideWhenUsed="1"/>
+    <w:lsdException w:name="Table Classic 4" w:semiHidden="1" w:unhideWhenUsed="1"/>
+    <w:lsdException w:name="Table Colorful 1" w:semiHidden="1" w:unhideWhenUsed="1"/>
+    <w:lsdException w:name="Table Colorful 2" w:semiHidden="1" w:unhideWhenUsed="1"/>
+    <w:lsdException w:name="Table Colorful 3" w:semiHidden="1" w:unhideWhenUsed="1"/>
+    <w:lsdException w:name="Table Columns 1" w:semiHidden="1" w:unhideWhenUsed="1"/>
+    <w:lsdException w:name="Table Columns 2" w:semiHidden="1" w:unhideWhenUsed="1"/>
+    <w:lsdException w:name="Table Columns 3" w:semiHidden="1" w:unhideWhenUsed="1"/>
+    <w:lsdException w:name="Table Columns 4" w:semiHidden="1" w:unhideWhenUsed="1"/>
+    <w:lsdException w:name="Table Columns 5" w:semiHidden="1" w:unhideWhenUsed="1"/>
+    <w:lsdException w:name="Table Grid 1" w:semiHidden="1" w:unhideWhenUsed="1"/>
+    <w:lsdException w:name="Table Grid 2" w:semiHidden="1" w:unhideWhenUsed="1"/>
+    <w:lsdException w:name="Table Grid 3" w:semiHidden="1" w:unhideWhenUsed="1"/>
+    <w:lsdException w:name="Table Grid 4" w:semiHidden="1" w:unhideWhenUsed="1"/>
+    <w:lsdException w:name="Table Grid 5" w:semiHidden="1" w:unhideWhenUsed="1"/>
+    <w:lsdException w:name="Table Grid 6" w:semiHidden="1" w:unhideWhenUsed="1"/>
+    <w:lsdException w:name="Table Grid 7" w:semiHidden="1" w:unhideWhenUsed="1"/>
+    <w:lsdException w:name="Table Grid 8" w:semiHidden="1" w:unhideWhenUsed="1"/>
+    <w:lsdException w:name="Table List 1" w:semiHidden="1" w:unhideWhenUsed="1"/>
+    <w:lsdException w:name="Table List 2" w:semiHidden="1" w:unhideWhenUsed="1"/>
+    <w:lsdException w:name="Table List 3" w:semiHidden="1" w:unhideWhenUsed="1"/>
+    <w:lsdException w:name="Table List 4" w:semiHidden="1" w:unhideWhenUsed="1"/>
+    <w:lsdException w:name="Table List 5" w:semiHidden="1" w:unhideWhenUsed="1"/>
+    <w:lsdException w:name="Table List 6" w:semiHidden="1" w:unhideWhenUsed="1"/>
+    <w:lsdException w:name="Table List 7" w:semiHidden="1" w:unhideWhenUsed="1"/>
+    <w:lsdException w:name="Table List 8" w:semiHidden="1" w:unhideWhenUsed="1"/>
+    <w:lsdException w:name="Table 3D effects 1" w:semiHidden="1" w:unhideWhenUsed="1"/>
+    <w:lsdException w:name="Table 3D effects 2" w:semiHidden="1" w:unhideWhenUsed="1"/>
+    <w:lsdException w:name="Table 3D effects 3" w:semiHidden="1" w:unhideWhenUsed="1"/>
+    <w:lsdException w:name="Table Contemporary" w:semiHidden="1" w:unhideWhenUsed="1"/>
+    <w:lsdException w:name="Table Elegant" w:semiHidden="1" w:unhideWhenUsed="1"/>
+    <w:lsdException w:name="Table Professional" w:semiHidden="1" w:unhideWhenUsed="1"/>
+    <w:lsdException w:name="Table Subtle 1" w:semiHidden="1" w:unhideWhenUsed="1"/>
+    <w:lsdException w:name="Table Subtle 2" w:semiHidden="1" w:unhideWhenUsed="1"/>
+    <w:lsdException w:name="Table Web 1" w:semiHidden="1" w:unhideWhenUsed="1"/>
+    <w:lsdException w:name="Table Web 2" w:semiHidden="1" w:unhideWhenUsed="1"/>
+    <w:lsdException w:name="Table Web 3" w:semiHidden="1" w:unhideWhenUsed="1"/>
+    <w:lsdException w:name="Balloon Text" w:semiHidden="1" w:unhideWhenUsed="1"/>
+    <w:lsdException w:name="Table Grid" w:semiHidden="1" w:uiPriority="39" w:unhideWhenUsed="1"/>
+    <w:lsdException w:name="Table Theme" w:semiHidden="1" w:unhideWhenUsed="1"/>
+    <w:lsdException w:name="Placeholder Text" w:semiHidden="1"/>
+    <w:lsdException w:name="No Spacing" w:uiPriority="1" w:qFormat="1"/>
+    <w:lsdException w:name="Light Shading" w:uiPriority="60"/>
+    <w:lsdException w:name="Light List" w:uiPriority="61"/>
+    <w:lsdException w:name="Light Grid" w:uiPriority="62"/>
+    <w:lsdException w:name="Medium Shading 1" w:uiPriority="63"/>
+    <w:lsdException w:name="Medium Shading 2" w:uiPriority="64"/>
+    <w:lsdException w:name="Medium List 1" w:uiPriority="65"/>
+    <w:lsdException w:name="Medium List 2" w:uiPriority="66"/>
+    <w:lsdException w:name="Medium Grid 1" w:uiPriority="67"/>
+    <w:lsdException w:name="Medium Grid 2" w:uiPriority="68"/>
+    <w:lsdException w:name="Medium Grid 3" w:uiPriority="69"/>
+    <w:lsdException w:name="Dark List" w:uiPriority="70"/>
+    <w:lsdException w:name="Colorful Shading" w:uiPriority="71"/>
+    <w:lsdException w:name="Colorful List" w:uiPriority="72"/>
+    <w:lsdException w:name="Colorful Grid" w:uiPriority="73"/>
+    <w:lsdException w:name="Light Shading Accent 1" w:uiPriority="60"/>
+    <w:lsdException w:name="Light List Accent 1" w:uiPriority="61"/>
+    <w:lsdException w:name="Light Grid Accent 1" w:uiPriority="62"/>
+    <w:lsdException w:name="Medium Shading 1 Accent 1" w:uiPriority="63"/>
+    <w:lsdException w:name="Medium Shading 2 Accent 1" w:uiPriority="64"/>
+    <w:lsdException w:name="Medium List 1 Accent 1" w:uiPriority="65"/>
+    <w:lsdException w:name="Revision" w:semiHidden="1"/>
+    <w:lsdException w:name="List Paragraph" w:uiPriority="34" w:qFormat="1"/>
+    <w:lsdException w:name="Quote" w:uiPriority="29" w:qFormat="1"/>
+    <w:lsdException w:name="Intense Quote" w:uiPriority="30" w:qFormat="1"/>
+    <w:lsdException w:name="Medium List 2 Accent 1" w:uiPriority="66"/>
+    <w:lsdException w:name="Medium Grid 1 Accent 1" w:uiPriority="67"/>
+    <w:lsdException w:name="Medium Grid 2 Accent 1" w:uiPriority="68"/>
+    <w:lsdException w:name="Medium Grid 3 Accent 1" w:uiPriority="69"/>
+    <w:lsdException w:name="Dark List Accent 1" w:uiPriority="70"/>
+    <w:lsdException w:name="Colorful Shading Accent 1" w:uiPriority="71"/>
+    <w:lsdException w:name="Colorful List Accent 1" w:uiPriority="72"/>
+    <w:lsdException w:name="Colorful Grid Accent 1" w:uiPriority="73"/>
+    <w:lsdException w:name="Light Shading Accent 2" w:uiPriority="60"/>
+    <w:lsdException w:name="Light List Accent 2" w:uiPriority="61"/>
+    <w:lsdException w:name="Light Grid Accent 2" w:uiPriority="62"/>
+    <w:lsdException w:name="Medium Shading 1 Accent 2" w:uiPriority="63"/>
+    <w:lsdException w:name="Medium Shading 2 Accent 2" w:uiPriority="64"/>
+    <w:lsdException w:name="Medium List 1 Accent 2" w:uiPriority="65"/>
+    <w:lsdException w:name="Medium List 2 Accent 2" w:uiPriority="66"/>
+    <w:lsdException w:name="Medium Grid 1 Accent 2" w:uiPriority="67"/>
+    <w:lsdException w:name="Medium Grid 2 Accent 2" w:uiPriority="68"/>
+    <w:lsdException w:name="Medium Grid 3 Accent 2" w:uiPriority="69"/>
+    <w:lsdException w:name="Dark List Accent 2" w:uiPriority="70"/>
+    <w:lsdException w:name="Colorful Shading Accent 2" w:uiPriority="71"/>
+    <w:lsdException w:name="Colorful List Accent 2" w:uiPriority="72"/>
+    <w:lsdException w:name="Colorful Grid Accent 2" w:uiPriority="73"/>
+    <w:lsdException w:name="Light Shading Accent 3" w:uiPriority="60"/>
+    <w:lsdException w:name="Light List Accent 3" w:uiPriority="61"/>
+    <w:lsdException w:name="Light Grid Accent 3" w:uiPriority="62"/>
+    <w:lsdException w:name="Medium Shading 1 Accent 3" w:uiPriority="63"/>
+    <w:lsdException w:name="Medium Shading 2 Accent 3" w:uiPriority="64"/>
+    <w:lsdException w:name="Medium List 1 Accent 3" w:uiPriority="65"/>
+    <w:lsdException w:name="Medium List 2 Accent 3" w:uiPriority="66"/>
+    <w:lsdException w:name="Medium Grid 1 Accent 3" w:uiPriority="67"/>
+    <w:lsdException w:name="Medium Grid 2 Accent 3" w:uiPriority="68"/>
+    <w:lsdException w:name="Medium Grid 3 Accent 3" w:uiPriority="69"/>
+    <w:lsdException w:name="Dark List Accent 3" w:uiPriority="70"/>
+    <w:lsdException w:name="Colorful Shading Accent 3" w:uiPriority="71"/>
+    <w:lsdException w:name="Colorful List Accent 3" w:uiPriority="72"/>
+    <w:lsdException w:name="Colorful Grid Accent 3" w:uiPriority="73"/>
+    <w:lsdException w:name="Light Shading Accent 4" w:uiPriority="60"/>
+    <w:lsdException w:name="Light List Accent 4" w:uiPriority="61"/>
+    <w:lsdException w:name="Light Grid Accent 4" w:uiPriority="62"/>
+    <w:lsdException w:name="Medium Shading 1 Accent 4" w:uiPriority="63"/>
+    <w:lsdException w:name="Medium Shading 2 Accent 4" w:uiPriority="64"/>
+    <w:lsdException w:name="Medium List 1 Accent 4" w:uiPriority="65"/>
+    <w:lsdException w:name="Medium List 2 Accent 4" w:uiPriority="66"/>
+    <w:lsdException w:name="Medium Grid 1 Accent 4" w:uiPriority="67"/>
+    <w:lsdException w:name="Medium Grid 2 Accent 4" w:uiPriority="68"/>
+    <w:lsdException w:name="Medium Grid 3 Accent 4" w:uiPriority="69"/>
+    <w:lsdException w:name="Dark List Accent 4" w:uiPriority="70"/>
+    <w:lsdException w:name="Colorful Shading Accent 4" w:uiPriority="71"/>
+    <w:lsdException w:name="Colorful List Accent 4" w:uiPriority="72"/>
+    <w:lsdException w:name="Colorful Grid Accent 4" w:uiPriority="73"/>
+    <w:lsdException w:name="Light Shading Accent 5" w:uiPriority="60"/>
+    <w:lsdException w:name="Light List Accent 5" w:uiPriority="61"/>
+    <w:lsdException w:name="Light Grid Accent 5" w:uiPriority="62"/>
+    <w:lsdException w:name="Medium Shading 1 Accent 5" w:uiPriority="63"/>
+    <w:lsdException w:name="Medium Shading 2 Accent 5" w:uiPriority="64"/>
+    <w:lsdException w:name="Medium List 1 Accent 5" w:uiPriority="65"/>
+    <w:lsdException w:name="Medium List 2 Accent 5" w:uiPriority="66"/>
+    <w:lsdException w:name="Medium Grid 1 Accent 5" w:uiPriority="67"/>
+    <w:lsdException w:name="Medium Grid 2 Accent 5" w:uiPriority="68"/>
+    <w:lsdException w:name="Medium Grid 3 Accent 5" w:uiPriority="69"/>
+    <w:lsdException w:name="Dark List Accent 5" w:uiPriority="70"/>
+    <w:lsdException w:name="Colorful Shading Accent 5" w:uiPriority="71"/>
+    <w:lsdException w:name="Colorful List Accent 5" w:uiPriority="72"/>
+    <w:lsdException w:name="Colorful Grid Accent 5" w:uiPriority="73"/>
+    <w:lsdException w:name="Light Shading Accent 6" w:uiPriority="60"/>
+    <w:lsdException w:name="Light List Accent 6" w:uiPriority="61"/>
+    <w:lsdException w:name="Light Grid Accent 6" w:uiPriority="62"/>
+    <w:lsdException w:name="Medium Shading 1 Accent 6" w:uiPriority="63"/>
+    <w:lsdException w:name="Medium Shading 2 Accent 6" w:uiPriority="64"/>
+    <w:lsdException w:name="Medium List 1 Accent 6" w:uiPriority="65"/>
+    <w:lsdException w:name="Medium List 2 Accent 6" w:uiPriority="66"/>
+    <w:lsdException w:name="Medium Grid 1 Accent 6" w:uiPriority="67"/>
+    <w:lsdException w:name="Medium Grid 2 Accent 6" w:uiPriority="68"/>
+    <w:lsdException w:name="Medium Grid 3 Accent 6" w:uiPriority="69"/>
+    <w:lsdException w:name="Dark List Accent 6" w:uiPriority="70"/>
+    <w:lsdException w:name="Colorful Shading Accent 6" w:uiPriority="71"/>
+    <w:lsdException w:name="Colorful List Accent 6" w:uiPriority="72"/>
+    <w:lsdException w:name="Colorful Grid Accent 6" w:uiPriority="73"/>
+    <w:lsdException w:name="Subtle Emphasis" w:uiPriority="19" w:qFormat="1"/>
+    <w:lsdException w:name="Intense Emphasis" w:uiPriority="21" w:qFormat="1"/>
+    <w:lsdException w:name="Subtle Reference" w:uiPriority="31" w:qFormat="1"/>
+    <w:lsdException w:name="Intense Reference" w:uiPriority="32" w:qFormat="1"/>
+    <w:lsdException w:name="Book Title" w:uiPriority="33" w:qFormat="1"/>
+    <w:lsdException w:name="Bibliography" w:semiHidden="1" w:uiPriority="37" w:unhideWhenUsed="1"/>
+    <w:lsdException w:name="TOC Heading" w:semiHidden="1" w:uiPriority="39" w:unhideWhenUsed="1" w:qFormat="1"/>
+    <w:lsdException w:name="Plain Table 1" w:uiPriority="41"/>
+    <w:lsdException w:name="Plain Table 2" w:uiPriority="42"/>
+    <w:lsdException w:name="Plain Table 3" w:uiPriority="43"/>
+    <w:lsdException w:name="Plain Table 4" w:uiPriority="44"/>
+    <w:lsdException w:name="Plain Table 5" w:uiPriority="45"/>
+    <w:lsdException w:name="Grid Table Light" w:uiPriority="40"/>
+    <w:lsdException w:name="Grid Table 1 Light" w:uiPriority="46"/>
+    <w:lsdException w:name="Grid Table 2" w:uiPriority="47"/>
+    <w:lsdException w:name="Grid Table 3" w:uiPriority="48"/>
+    <w:lsdException w:name="Grid Table 4" w:uiPriority="49"/>
+    <w:lsdException w:name="Grid Table 5 Dark" w:uiPriority="50"/>
+    <w:lsdException w:name="Grid Table 6 Colorful" w:uiPriority="51"/>
+    <w:lsdException w:name="Grid Table 7 Colorful" w:uiPriority="52"/>
+    <w:lsdException w:name="Grid Table 1 Light Accent 1" w:uiPriority="46"/>
+    <w:lsdException w:name="Grid Table 2 Accent 1" w:uiPriority="47"/>
+    <w:lsdException w:name="Grid Table 3 Accent 1" w:uiPriority="48"/>
+    <w:lsdException w:name="Grid Table 4 Accent 1" w:uiPriority="49"/>
+    <w:lsdException w:name="Grid Table 5 Dark Accent 1" w:uiPriority="50"/>
+    <w:lsdException w:name="Grid Table 6 Colorful Accent 1" w:uiPriority="51"/>
+    <w:lsdException w:name="Grid Table 7 Colorful Accent 1" w:uiPriority="52"/>
+    <w:lsdException w:name="Grid Table 1 Light Accent 2" w:uiPriority="46"/>
+    <w:lsdException w:name="Grid Table 2 Accent 2" w:uiPriority="47"/>
+    <w:lsdException w:name="Grid Table 3 Accent 2" w:uiPriority="48"/>
+    <w:lsdException w:name="Grid Table 4 Accent 2" w:uiPriority="49"/>
+    <w:lsdException w:name="Grid Table 5 Dark Accent 2" w:uiPriority="50"/>
+    <w:lsdException w:name="Grid Table 6 Colorful Accent 2" w:uiPriority="51"/>
+    <w:lsdException w:name="Grid Table 7 Colorful Accent 2" w:uiPriority="52"/>
+    <w:lsdException w:name="Grid Table 1 Light Accent 3" w:uiPriority="46"/>
+    <w:lsdException w:name="Grid Table 2 Accent 3" w:uiPriority="47"/>
+    <w:lsdException w:name="Grid Table 3 Accent 3" w:uiPriority="48"/>
+    <w:lsdException w:name="Grid Table 4 Accent 3" w:uiPriority="49"/>
+    <w:lsdException w:name="Grid Table 5 Dark Accent 3" w:uiPriority="50"/>
+    <w:lsdException w:name="Grid Table 6 Colorful Accent 3" w:uiPriority="51"/>
+    <w:lsdException w:name="Grid Table 7 Colorful Accent 3" w:uiPriority="52"/>
+    <w:lsdException w:name="Grid Table 1 Light Accent 4" w:uiPriority="46"/>
+    <w:lsdException w:name="Grid Table 2 Accent 4" w:uiPriority="47"/>
+    <w:lsdException w:name="Grid Table 3 Accent 4" w:uiPriority="48"/>
+    <w:lsdException w:name="Grid Table 4 Accent 4" w:uiPriority="49"/>
+    <w:lsdException w:name="Grid Table 5 Dark Accent 4" w:uiPriority="50"/>
+    <w:lsdException w:name="Grid Table 6 Colorful Accent 4" w:uiPriority="51"/>
+    <w:lsdException w:name="Grid Table 7 Colorful Accent 4" w:uiPriority="52"/>
+    <w:lsdException w:name="Grid Table 1 Light Accent 5" w:uiPriority="46"/>
+    <w:lsdException w:name="Grid Table 2 Accent 5" w:uiPriority="47"/>
+    <w:lsdException w:name="Grid Table 3 Accent 5" w:uiPriority="48"/>
+    <w:lsdException w:name="Grid Table 4 Accent 5" w:uiPriority="49"/>
+    <w:lsdException w:name="Grid Table 5 Dark Accent 5" w:uiPriority="50"/>
+    <w:lsdException w:name="Grid Table 6 Colorful Accent 5" w:uiPriority="51"/>
+    <w:lsdException w:name="Grid Table 7 Colorful Accent 5" w:uiPriority="52"/>
+    <w:lsdException w:name="Grid Table 1 Light Accent 6" w:uiPriority="46"/>
+    <w:lsdException w:name="Grid Table 2 Accent 6" w:uiPriority="47"/>
+    <w:lsdException w:name="Grid Table 3 Accent 6" w:uiPriority="48"/>
+    <w:lsdException w:name="Grid Table 4 Accent 6" w:uiPriority="49"/>
+    <w:lsdException w:name="Grid Table 5 Dark Accent 6" w:uiPriority="50"/>
+    <w:lsdException w:name="Grid Table 6 Colorful Accent 6" w:uiPriority="51"/>
+    <w:lsdException w:name="Grid Table 7 Colorful Accent 6" w:uiPriority="52"/>
+    <w:lsdException w:name="List Table 1 Light" w:uiPriority="46"/>
+    <w:lsdException w:name="List Table 2" w:uiPriority="47"/>
+    <w:lsdException w:name="List Table 3" w:uiPriority="48"/>
+    <w:lsdException w:name="List Table 4" w:uiPriority="49"/>
+    <w:lsdException w:name="List Table 5 Dark" w:uiPriority="50"/>
+    <w:lsdException w:name="List Table 6 Colorful" w:uiPriority="51"/>
+    <w:lsdException w:name="List Table 7 Colorful" w:uiPriority="52"/>
+    <w:lsdException w:name="List Table 1 Light Accent 1" w:uiPriority="46"/>
+    <w:lsdException w:name="List Table 2 Accent 1" w:uiPriority="47"/>
+    <w:lsdException w:name="List Table 3 Accent 1" w:uiPriority="48"/>
+    <w:lsdException w:name="List Table 4 Accent 1" w:uiPriority="49"/>
+    <w:lsdException w:name="List Table 5 Dark Accent 1" w:uiPriority="50"/>
+    <w:lsdException w:name="List Table 6 Colorful Accent 1" w:uiPriority="51"/>
+    <w:lsdException w:name="List Table 7 Colorful Accent 1" w:uiPriority="52"/>
+    <w:lsdException w:name="List Table 1 Light Accent 2" w:uiPriority="46"/>
+    <w:lsdException w:name="List Table 2 Accent 2" w:uiPriority="47"/>
+    <w:lsdException w:name="List Table 3 Accent 2" w:uiPriority="48"/>
+    <w:lsdException w:name="List Table 4 Accent 2" w:uiPriority="49"/>
+    <w:lsdException w:name="List Table 5 Dark Accent 2" w:uiPriority="50"/>
+    <w:lsdException w:name="List Table 6 Colorful Accent 2" w:uiPriority="51"/>
+    <w:lsdException w:name="List Table 7 Colorful Accent 2" w:uiPriority="52"/>
+    <w:lsdException w:name="List Table 1 Light Accent 3" w:uiPriority="46"/>
+    <w:lsdException w:name="List Table 2 Accent 3" w:uiPriority="47"/>
+    <w:lsdException w:name="List Table 3 Accent 3" w:uiPriority="48"/>
+    <w:lsdException w:name="List Table 4 Accent 3" w:uiPriority="49"/>
+    <w:lsdException w:name="List Table 5 Dark Accent 3" w:uiPriority="50"/>
+    <w:lsdException w:name="List Table 6 Colorful Accent 3" w:uiPriority="51"/>
+    <w:lsdException w:name="List Table 7 Colorful Accent 3" w:uiPriority="52"/>
+    <w:lsdException w:name="List Table 1 Light Accent 4" w:uiPriority="46"/>
+    <w:lsdException w:name="List Table 2 Accent 4" w:uiPriority="47"/>
+    <w:lsdException w:name="List Table 3 Accent 4" w:uiPriority="48"/>
+    <w:lsdException w:name="List Table 4 Accent 4" w:uiPriority="49"/>
+    <w:lsdException w:name="List Table 5 Dark Accent 4" w:uiPriority="50"/>
+    <w:lsdException w:name="List Table 6 Colorful Accent 4" w:uiPriority="51"/>
+    <w:lsdException w:name="List Table 7 Colorful Accent 4" w:uiPriority="52"/>
+    <w:lsdException w:name="List Table 1 Light Accent 5" w:uiPriority="46"/>
+    <w:lsdException w:name="List Table 2 Accent 5" w:uiPriority="47"/>
+    <w:lsdException w:name="List Table 3 Accent 5" w:uiPriority="48"/>
+    <w:lsdException w:name="List Table 4 Accent 5" w:uiPriority="49"/>
+    <w:lsdException w:name="List Table 5 Dark Accent 5" w:uiPriority="50"/>
+    <w:lsdException w:name="List Table 6 Colorful Accent 5" w:uiPriority="51"/>
+    <w:lsdException w:name="List Table 7 Colorful Accent 5" w:uiPriority="52"/>
+    <w:lsdException w:name="List Table 1 Light Accent 6" w:uiPriority="46"/>
+    <w:lsdException w:name="List Table 2 Accent 6" w:uiPriority="47"/>
+    <w:lsdException w:name="List Table 3 Accent 6" w:uiPriority="48"/>
+    <w:lsdException w:name="List Table 4 Accent 6" w:uiPriority="49"/>
+    <w:lsdException w:name="List Table 5 Dark Accent 6" w:uiPriority="50"/>
+    <w:lsdException w:name="List Table 6 Colorful Accent 6" w:uiPriority="51"/>
+    <w:lsdException w:name="List Table 7 Colorful Accent 6" w:uiPriority="52"/>
+    <w:lsdException w:name="Mention" w:semiHidden="1" w:unhideWhenUsed="1"/>
+    <w:lsdException w:name="Smart Hyperlink" w:semiHidden="1" w:unhideWhenUsed="1"/>
+    <w:lsdException w:name="Hashtag" w:semiHidden="1" w:unhideWhenUsed="1"/>
+    <w:lsdException w:name="Unresolved Mention" w:semiHidden="1" w:unhideWhenUsed="1"/>
   </w:latentStyles>
   <w:style w:type="paragraph" w:default="1" w:styleId="Normlny">
     <w:name w:val="Normal"/>
@@ -9511,7 +9940,6 @@
     <w:uiPriority w:val="99"/>
     <w:semiHidden/>
     <w:unhideWhenUsed/>
-    <w:qFormat/>
     <w:tblPr>
       <w:tblInd w:w="0" w:type="dxa"/>
       <w:tblCellMar>
@@ -9552,7 +9980,7 @@
       <w:contextualSpacing/>
     </w:pPr>
   </w:style>
-  <w:style w:type="character" w:styleId="Intenzvnyodkaz">
+  <w:style w:type="character" w:styleId="Zvraznenodkaz">
     <w:name w:val="Intense Reference"/>
     <w:basedOn w:val="Predvolenpsmoodseku"/>
     <w:uiPriority w:val="32"/>
@@ -9566,7 +9994,7 @@
       <w:spacing w:val="5"/>
     </w:rPr>
   </w:style>
-  <w:style w:type="character" w:styleId="Textzstupnhosymbolu">
+  <w:style w:type="character" w:styleId="Zstupntext">
     <w:name w:val="Placeholder Text"/>
     <w:basedOn w:val="Predvolenpsmoodseku"/>
     <w:uiPriority w:val="99"/>
@@ -9950,7 +10378,7 @@
   <a:extraClrSchemeLst/>
   <a:extLst>
     <a:ext uri="{05A4C25C-085E-4340-85A3-A5531E510DB2}">
-      <thm15:themeFamily xmlns:thm15="http://schemas.microsoft.com/office/thememl/2012/main" xmlns="" name="Office Theme" id="{62F939B6-93AF-4DB8-9C6B-D6C7DFDC589F}" vid="{4A3C46E8-61CC-4603-A589-7422A47A8E4A}"/>
+      <thm15:themeFamily xmlns:thm15="http://schemas.microsoft.com/office/thememl/2012/main" name="Office Theme" id="{62F939B6-93AF-4DB8-9C6B-D6C7DFDC589F}" vid="{4A3C46E8-61CC-4603-A589-7422A47A8E4A}"/>
     </a:ext>
   </a:extLst>
 </a:theme>

</xml_diff>

<commit_message>
oprava vzorca v dokumente, a následná úprava v kode, zmena názvu premenných
</commit_message>
<xml_diff>
--- a/doc/KatalogPoziadaviek_2017_Frantisek_v4.docx
+++ b/doc/KatalogPoziadaviek_2017_Frantisek_v4.docx
@@ -61,12 +61,21 @@
           <w:szCs w:val="48"/>
         </w:rPr>
       </w:pPr>
+      <w:proofErr w:type="spellStart"/>
       <w:r>
         <w:rPr>
           <w:sz w:val="48"/>
           <w:szCs w:val="48"/>
         </w:rPr>
-        <w:t xml:space="preserve">Spetroskopické </w:t>
+        <w:t>Spetroskopické</w:t>
+      </w:r>
+      <w:proofErr w:type="spellEnd"/>
+      <w:r>
+        <w:rPr>
+          <w:sz w:val="48"/>
+          <w:szCs w:val="48"/>
+        </w:rPr>
+        <w:t xml:space="preserve"> </w:t>
       </w:r>
       <w:bookmarkStart w:id="0" w:name="_GoBack"/>
       <w:bookmarkEnd w:id="0"/>
@@ -118,7 +127,16 @@
           <w:sz w:val="24"/>
           <w:szCs w:val="24"/>
         </w:rPr>
-        <w:t>Martina Bodi</w:t>
+        <w:t xml:space="preserve">Martina </w:t>
+      </w:r>
+      <w:proofErr w:type="spellStart"/>
+      <w:r>
+        <w:rPr>
+          <w:rFonts w:cstheme="minorHAnsi"/>
+          <w:sz w:val="24"/>
+          <w:szCs w:val="24"/>
+        </w:rPr>
+        <w:t>Bodi</w:t>
       </w:r>
       <w:r>
         <w:rPr>
@@ -128,6 +146,7 @@
         </w:rPr>
         <w:t>šová</w:t>
       </w:r>
+      <w:proofErr w:type="spellEnd"/>
       <w:r>
         <w:rPr>
           <w:rFonts w:cstheme="minorHAnsi"/>
@@ -144,6 +163,7 @@
         </w:rPr>
         <w:t xml:space="preserve">áš </w:t>
       </w:r>
+      <w:proofErr w:type="spellStart"/>
       <w:r>
         <w:rPr>
           <w:rFonts w:cstheme="minorHAnsi"/>
@@ -160,13 +180,23 @@
         </w:rPr>
         <w:t>áč</w:t>
       </w:r>
+      <w:proofErr w:type="spellEnd"/>
       <w:r>
         <w:rPr>
           <w:rFonts w:cstheme="minorHAnsi"/>
           <w:sz w:val="24"/>
           <w:szCs w:val="24"/>
         </w:rPr>
-        <w:t>, Michal Chamula, Patrik Fa</w:t>
+        <w:t xml:space="preserve">, Michal Chamula, Patrik </w:t>
+      </w:r>
+      <w:proofErr w:type="spellStart"/>
+      <w:r>
+        <w:rPr>
+          <w:rFonts w:cstheme="minorHAnsi"/>
+          <w:sz w:val="24"/>
+          <w:szCs w:val="24"/>
+        </w:rPr>
+        <w:t>Fa</w:t>
       </w:r>
       <w:r>
         <w:rPr>
@@ -176,6 +206,7 @@
         </w:rPr>
         <w:t>šang</w:t>
       </w:r>
+      <w:proofErr w:type="spellEnd"/>
     </w:p>
     <w:p>
       <w:pPr>
@@ -334,13 +365,27 @@
         <w:rPr>
           <w:rFonts w:cstheme="minorHAnsi"/>
         </w:rPr>
-        <w:t>projekte Spracovanie spektroskopick</w:t>
+        <w:t xml:space="preserve">projekte Spracovanie </w:t>
+      </w:r>
+      <w:proofErr w:type="spellStart"/>
+      <w:r>
+        <w:rPr>
+          <w:rFonts w:cstheme="minorHAnsi"/>
+        </w:rPr>
+        <w:t>spektroskopick</w:t>
       </w:r>
       <w:r>
         <w:rPr>
           <w:rFonts w:eastAsia="Helvetica" w:cstheme="minorHAnsi"/>
         </w:rPr>
-        <w:t>ých dát.</w:t>
+        <w:t>ých</w:t>
+      </w:r>
+      <w:proofErr w:type="spellEnd"/>
+      <w:r>
+        <w:rPr>
+          <w:rFonts w:eastAsia="Helvetica" w:cstheme="minorHAnsi"/>
+        </w:rPr>
+        <w:t xml:space="preserve"> dát.</w:t>
       </w:r>
     </w:p>
     <w:p>
@@ -389,11 +434,19 @@
         </w:rPr>
         <w:t xml:space="preserve">čený </w:t>
       </w:r>
+      <w:proofErr w:type="spellStart"/>
       <w:r>
         <w:rPr>
           <w:rFonts w:asciiTheme="minorHAnsi" w:hAnsiTheme="minorHAnsi" w:cstheme="minorHAnsi"/>
         </w:rPr>
-        <w:t>stakeholderom, ktor</w:t>
+        <w:t>stakeholderom</w:t>
+      </w:r>
+      <w:proofErr w:type="spellEnd"/>
+      <w:r>
+        <w:rPr>
+          <w:rFonts w:asciiTheme="minorHAnsi" w:hAnsiTheme="minorHAnsi" w:cstheme="minorHAnsi"/>
+        </w:rPr>
+        <w:t>, ktor</w:t>
       </w:r>
       <w:r>
         <w:rPr>
@@ -423,7 +476,21 @@
         <w:rPr>
           <w:rFonts w:asciiTheme="minorHAnsi" w:eastAsia="Helvetica" w:hAnsiTheme="minorHAnsi" w:cstheme="minorHAnsi"/>
         </w:rPr>
-        <w:t>álna verzia tohoto doku</w:t>
+        <w:t xml:space="preserve">álna verzia </w:t>
+      </w:r>
+      <w:proofErr w:type="spellStart"/>
+      <w:r>
+        <w:rPr>
+          <w:rFonts w:asciiTheme="minorHAnsi" w:eastAsia="Helvetica" w:hAnsiTheme="minorHAnsi" w:cstheme="minorHAnsi"/>
+        </w:rPr>
+        <w:t>tohoto</w:t>
+      </w:r>
+      <w:proofErr w:type="spellEnd"/>
+      <w:r>
+        <w:rPr>
+          <w:rFonts w:asciiTheme="minorHAnsi" w:eastAsia="Helvetica" w:hAnsiTheme="minorHAnsi" w:cstheme="minorHAnsi"/>
+        </w:rPr>
+        <w:t xml:space="preserve"> doku</w:t>
       </w:r>
       <w:r>
         <w:rPr>
@@ -647,7 +714,35 @@
         <w:rPr>
           <w:rFonts w:eastAsia="Helvetica" w:cstheme="minorHAnsi"/>
         </w:rPr>
-        <w:t>žina malých programov, ktorá môže byť použitá viac ako jedným programom v tom istom čase. Táto množina je zväčša uložená v súboroch so suffixom “.dll“</w:t>
+        <w:t xml:space="preserve">žina malých programov, ktorá môže byť použitá viac ako jedným programom v tom istom čase. Táto množina je zväčša uložená v súboroch so </w:t>
+      </w:r>
+      <w:proofErr w:type="spellStart"/>
+      <w:r>
+        <w:rPr>
+          <w:rFonts w:eastAsia="Helvetica" w:cstheme="minorHAnsi"/>
+        </w:rPr>
+        <w:t>suffixom</w:t>
+      </w:r>
+      <w:proofErr w:type="spellEnd"/>
+      <w:r>
+        <w:rPr>
+          <w:rFonts w:eastAsia="Helvetica" w:cstheme="minorHAnsi"/>
+        </w:rPr>
+        <w:t xml:space="preserve"> “.</w:t>
+      </w:r>
+      <w:proofErr w:type="spellStart"/>
+      <w:r>
+        <w:rPr>
+          <w:rFonts w:eastAsia="Helvetica" w:cstheme="minorHAnsi"/>
+        </w:rPr>
+        <w:t>dll</w:t>
+      </w:r>
+      <w:proofErr w:type="spellEnd"/>
+      <w:r>
+        <w:rPr>
+          <w:rFonts w:eastAsia="Helvetica" w:cstheme="minorHAnsi"/>
+        </w:rPr>
+        <w:t>“</w:t>
       </w:r>
     </w:p>
     <w:p>
@@ -664,12 +759,21 @@
           <w:b/>
         </w:rPr>
       </w:pPr>
+      <w:proofErr w:type="spellStart"/>
       <w:r>
         <w:rPr>
           <w:rFonts w:cstheme="minorHAnsi"/>
           <w:b/>
         </w:rPr>
-        <w:t xml:space="preserve">Stakeholder- </w:t>
+        <w:t>Stakeholder</w:t>
+      </w:r>
+      <w:proofErr w:type="spellEnd"/>
+      <w:r>
+        <w:rPr>
+          <w:rFonts w:cstheme="minorHAnsi"/>
+          <w:b/>
+        </w:rPr>
+        <w:t xml:space="preserve">- </w:t>
       </w:r>
       <w:r>
         <w:rPr>
@@ -697,6 +801,7 @@
           <w:rFonts w:cstheme="minorHAnsi"/>
         </w:rPr>
       </w:pPr>
+      <w:proofErr w:type="spellStart"/>
       <w:r>
         <w:rPr>
           <w:rFonts w:cstheme="minorHAnsi"/>
@@ -704,6 +809,7 @@
         </w:rPr>
         <w:t>LabVIEW</w:t>
       </w:r>
+      <w:proofErr w:type="spellEnd"/>
       <w:r>
         <w:rPr>
           <w:rFonts w:cstheme="minorHAnsi"/>
@@ -775,7 +881,21 @@
         <w:rPr>
           <w:rFonts w:eastAsia="Helvetica" w:cstheme="minorHAnsi"/>
         </w:rPr>
-        <w:t>é na vizuálne programovanie s podporou čítať DLL knižnice napísané v jazyku c++.</w:t>
+        <w:t xml:space="preserve">é </w:t>
+      </w:r>
+      <w:proofErr w:type="gramStart"/>
+      <w:r>
+        <w:rPr>
+          <w:rFonts w:eastAsia="Helvetica" w:cstheme="minorHAnsi"/>
+        </w:rPr>
+        <w:t>na</w:t>
+      </w:r>
+      <w:proofErr w:type="gramEnd"/>
+      <w:r>
+        <w:rPr>
+          <w:rFonts w:eastAsia="Helvetica" w:cstheme="minorHAnsi"/>
+        </w:rPr>
+        <w:t xml:space="preserve"> vizuálne programovanie s podporou čítať DLL knižnice napísané v jazyku c++.</w:t>
       </w:r>
     </w:p>
     <w:p>
@@ -791,6 +911,7 @@
           <w:rFonts w:cstheme="minorHAnsi"/>
         </w:rPr>
       </w:pPr>
+      <w:proofErr w:type="spellStart"/>
       <w:r>
         <w:rPr>
           <w:rFonts w:cstheme="minorHAnsi"/>
@@ -803,7 +924,15 @@
           <w:rFonts w:eastAsia="Helvetica" w:cstheme="minorHAnsi"/>
           <w:b/>
         </w:rPr>
-        <w:t xml:space="preserve">úcia </w:t>
+        <w:t>úcia</w:t>
+      </w:r>
+      <w:proofErr w:type="spellEnd"/>
+      <w:r>
+        <w:rPr>
+          <w:rFonts w:eastAsia="Helvetica" w:cstheme="minorHAnsi"/>
+          <w:b/>
+        </w:rPr>
+        <w:t xml:space="preserve"> </w:t>
       </w:r>
       <w:r>
         <w:rPr>
@@ -1025,13 +1154,283 @@
           <w:rFonts w:cstheme="minorHAnsi"/>
           <w:i/>
         </w:rPr>
-        <w:t>"Decay time integrals in neutral meson mixing and their efficient evaluation"</w:t>
-      </w:r>
-      <w:r>
-        <w:rPr>
-          <w:rFonts w:cstheme="minorHAnsi"/>
-        </w:rPr>
-        <w:t xml:space="preserve"> - Till Moritz Karbach, Gerhard Raven,  Manuel Schiller (CERN - Switzerland, NIKHEF - The Netherlands)</w:t>
+        <w:t>"</w:t>
+      </w:r>
+      <w:proofErr w:type="spellStart"/>
+      <w:r>
+        <w:rPr>
+          <w:rFonts w:cstheme="minorHAnsi"/>
+          <w:i/>
+        </w:rPr>
+        <w:t>Decay</w:t>
+      </w:r>
+      <w:proofErr w:type="spellEnd"/>
+      <w:r>
+        <w:rPr>
+          <w:rFonts w:cstheme="minorHAnsi"/>
+          <w:i/>
+        </w:rPr>
+        <w:t xml:space="preserve"> </w:t>
+      </w:r>
+      <w:proofErr w:type="spellStart"/>
+      <w:r>
+        <w:rPr>
+          <w:rFonts w:cstheme="minorHAnsi"/>
+          <w:i/>
+        </w:rPr>
+        <w:t>time</w:t>
+      </w:r>
+      <w:proofErr w:type="spellEnd"/>
+      <w:r>
+        <w:rPr>
+          <w:rFonts w:cstheme="minorHAnsi"/>
+          <w:i/>
+        </w:rPr>
+        <w:t xml:space="preserve"> </w:t>
+      </w:r>
+      <w:proofErr w:type="spellStart"/>
+      <w:r>
+        <w:rPr>
+          <w:rFonts w:cstheme="minorHAnsi"/>
+          <w:i/>
+        </w:rPr>
+        <w:t>integrals</w:t>
+      </w:r>
+      <w:proofErr w:type="spellEnd"/>
+      <w:r>
+        <w:rPr>
+          <w:rFonts w:cstheme="minorHAnsi"/>
+          <w:i/>
+        </w:rPr>
+        <w:t xml:space="preserve"> in </w:t>
+      </w:r>
+      <w:proofErr w:type="spellStart"/>
+      <w:r>
+        <w:rPr>
+          <w:rFonts w:cstheme="minorHAnsi"/>
+          <w:i/>
+        </w:rPr>
+        <w:t>neutral</w:t>
+      </w:r>
+      <w:proofErr w:type="spellEnd"/>
+      <w:r>
+        <w:rPr>
+          <w:rFonts w:cstheme="minorHAnsi"/>
+          <w:i/>
+        </w:rPr>
+        <w:t xml:space="preserve"> </w:t>
+      </w:r>
+      <w:proofErr w:type="spellStart"/>
+      <w:r>
+        <w:rPr>
+          <w:rFonts w:cstheme="minorHAnsi"/>
+          <w:i/>
+        </w:rPr>
+        <w:t>meson</w:t>
+      </w:r>
+      <w:proofErr w:type="spellEnd"/>
+      <w:r>
+        <w:rPr>
+          <w:rFonts w:cstheme="minorHAnsi"/>
+          <w:i/>
+        </w:rPr>
+        <w:t xml:space="preserve"> </w:t>
+      </w:r>
+      <w:proofErr w:type="spellStart"/>
+      <w:r>
+        <w:rPr>
+          <w:rFonts w:cstheme="minorHAnsi"/>
+          <w:i/>
+        </w:rPr>
+        <w:t>mixing</w:t>
+      </w:r>
+      <w:proofErr w:type="spellEnd"/>
+      <w:r>
+        <w:rPr>
+          <w:rFonts w:cstheme="minorHAnsi"/>
+          <w:i/>
+        </w:rPr>
+        <w:t xml:space="preserve"> and </w:t>
+      </w:r>
+      <w:proofErr w:type="spellStart"/>
+      <w:r>
+        <w:rPr>
+          <w:rFonts w:cstheme="minorHAnsi"/>
+          <w:i/>
+        </w:rPr>
+        <w:t>their</w:t>
+      </w:r>
+      <w:proofErr w:type="spellEnd"/>
+      <w:r>
+        <w:rPr>
+          <w:rFonts w:cstheme="minorHAnsi"/>
+          <w:i/>
+        </w:rPr>
+        <w:t xml:space="preserve"> </w:t>
+      </w:r>
+      <w:proofErr w:type="spellStart"/>
+      <w:r>
+        <w:rPr>
+          <w:rFonts w:cstheme="minorHAnsi"/>
+          <w:i/>
+        </w:rPr>
+        <w:t>efficient</w:t>
+      </w:r>
+      <w:proofErr w:type="spellEnd"/>
+      <w:r>
+        <w:rPr>
+          <w:rFonts w:cstheme="minorHAnsi"/>
+          <w:i/>
+        </w:rPr>
+        <w:t xml:space="preserve"> </w:t>
+      </w:r>
+      <w:proofErr w:type="spellStart"/>
+      <w:r>
+        <w:rPr>
+          <w:rFonts w:cstheme="minorHAnsi"/>
+          <w:i/>
+        </w:rPr>
+        <w:t>evaluation</w:t>
+      </w:r>
+      <w:proofErr w:type="spellEnd"/>
+      <w:r>
+        <w:rPr>
+          <w:rFonts w:cstheme="minorHAnsi"/>
+          <w:i/>
+        </w:rPr>
+        <w:t>"</w:t>
+      </w:r>
+      <w:r>
+        <w:rPr>
+          <w:rFonts w:cstheme="minorHAnsi"/>
+        </w:rPr>
+        <w:t xml:space="preserve"> - </w:t>
+      </w:r>
+      <w:proofErr w:type="spellStart"/>
+      <w:r>
+        <w:rPr>
+          <w:rFonts w:cstheme="minorHAnsi"/>
+        </w:rPr>
+        <w:t>Till</w:t>
+      </w:r>
+      <w:proofErr w:type="spellEnd"/>
+      <w:r>
+        <w:rPr>
+          <w:rFonts w:cstheme="minorHAnsi"/>
+        </w:rPr>
+        <w:t xml:space="preserve"> </w:t>
+      </w:r>
+      <w:proofErr w:type="spellStart"/>
+      <w:r>
+        <w:rPr>
+          <w:rFonts w:cstheme="minorHAnsi"/>
+        </w:rPr>
+        <w:t>Moritz</w:t>
+      </w:r>
+      <w:proofErr w:type="spellEnd"/>
+      <w:r>
+        <w:rPr>
+          <w:rFonts w:cstheme="minorHAnsi"/>
+        </w:rPr>
+        <w:t xml:space="preserve"> </w:t>
+      </w:r>
+      <w:proofErr w:type="spellStart"/>
+      <w:r>
+        <w:rPr>
+          <w:rFonts w:cstheme="minorHAnsi"/>
+        </w:rPr>
+        <w:t>Karbach</w:t>
+      </w:r>
+      <w:proofErr w:type="spellEnd"/>
+      <w:r>
+        <w:rPr>
+          <w:rFonts w:cstheme="minorHAnsi"/>
+        </w:rPr>
+        <w:t xml:space="preserve">, </w:t>
+      </w:r>
+      <w:proofErr w:type="spellStart"/>
+      <w:r>
+        <w:rPr>
+          <w:rFonts w:cstheme="minorHAnsi"/>
+        </w:rPr>
+        <w:t>Gerhard</w:t>
+      </w:r>
+      <w:proofErr w:type="spellEnd"/>
+      <w:r>
+        <w:rPr>
+          <w:rFonts w:cstheme="minorHAnsi"/>
+        </w:rPr>
+        <w:t xml:space="preserve"> </w:t>
+      </w:r>
+      <w:proofErr w:type="spellStart"/>
+      <w:r>
+        <w:rPr>
+          <w:rFonts w:cstheme="minorHAnsi"/>
+        </w:rPr>
+        <w:t>Raven</w:t>
+      </w:r>
+      <w:proofErr w:type="spellEnd"/>
+      <w:r>
+        <w:rPr>
+          <w:rFonts w:cstheme="minorHAnsi"/>
+        </w:rPr>
+        <w:t xml:space="preserve">,  Manuel </w:t>
+      </w:r>
+      <w:proofErr w:type="spellStart"/>
+      <w:r>
+        <w:rPr>
+          <w:rFonts w:cstheme="minorHAnsi"/>
+        </w:rPr>
+        <w:t>Schiller</w:t>
+      </w:r>
+      <w:proofErr w:type="spellEnd"/>
+      <w:r>
+        <w:rPr>
+          <w:rFonts w:cstheme="minorHAnsi"/>
+        </w:rPr>
+        <w:t xml:space="preserve"> (CERN - </w:t>
+      </w:r>
+      <w:proofErr w:type="spellStart"/>
+      <w:r>
+        <w:rPr>
+          <w:rFonts w:cstheme="minorHAnsi"/>
+        </w:rPr>
+        <w:t>Switzerland</w:t>
+      </w:r>
+      <w:proofErr w:type="spellEnd"/>
+      <w:r>
+        <w:rPr>
+          <w:rFonts w:cstheme="minorHAnsi"/>
+        </w:rPr>
+        <w:t xml:space="preserve">, NIKHEF - </w:t>
+      </w:r>
+      <w:proofErr w:type="spellStart"/>
+      <w:r>
+        <w:rPr>
+          <w:rFonts w:cstheme="minorHAnsi"/>
+        </w:rPr>
+        <w:t>The</w:t>
+      </w:r>
+      <w:proofErr w:type="spellEnd"/>
+      <w:r>
+        <w:rPr>
+          <w:rFonts w:cstheme="minorHAnsi"/>
+        </w:rPr>
+        <w:t xml:space="preserve"> </w:t>
+      </w:r>
+      <w:proofErr w:type="spellStart"/>
+      <w:r>
+        <w:rPr>
+          <w:rFonts w:cstheme="minorHAnsi"/>
+        </w:rPr>
+        <w:t>Netherlands</w:t>
+      </w:r>
+      <w:proofErr w:type="spellEnd"/>
+      <w:r>
+        <w:rPr>
+          <w:rFonts w:cstheme="minorHAnsi"/>
+        </w:rPr>
+        <w:t>)</w:t>
       </w:r>
     </w:p>
     <w:p>
@@ -1052,14 +1451,240 @@
           <w:rFonts w:cstheme="minorHAnsi"/>
           <w:i/>
         </w:rPr>
-        <w:t>"An isolated line-shape model to go beyond the Voigt profile in spectroscopic databases and radiative transfer codes"</w:t>
-      </w:r>
-      <w:r>
-        <w:rPr>
-          <w:rFonts w:cstheme="minorHAnsi"/>
-        </w:rPr>
-        <w:t xml:space="preserve"> - N.H. Ngo, D. Lisak, H. Tran, J.-M. Hartmann</w:t>
-      </w:r>
+        <w:t>"</w:t>
+      </w:r>
+      <w:proofErr w:type="spellStart"/>
+      <w:r>
+        <w:rPr>
+          <w:rFonts w:cstheme="minorHAnsi"/>
+          <w:i/>
+        </w:rPr>
+        <w:t>An</w:t>
+      </w:r>
+      <w:proofErr w:type="spellEnd"/>
+      <w:r>
+        <w:rPr>
+          <w:rFonts w:cstheme="minorHAnsi"/>
+          <w:i/>
+        </w:rPr>
+        <w:t xml:space="preserve"> </w:t>
+      </w:r>
+      <w:proofErr w:type="spellStart"/>
+      <w:r>
+        <w:rPr>
+          <w:rFonts w:cstheme="minorHAnsi"/>
+          <w:i/>
+        </w:rPr>
+        <w:t>isolated</w:t>
+      </w:r>
+      <w:proofErr w:type="spellEnd"/>
+      <w:r>
+        <w:rPr>
+          <w:rFonts w:cstheme="minorHAnsi"/>
+          <w:i/>
+        </w:rPr>
+        <w:t xml:space="preserve"> </w:t>
+      </w:r>
+      <w:proofErr w:type="spellStart"/>
+      <w:r>
+        <w:rPr>
+          <w:rFonts w:cstheme="minorHAnsi"/>
+          <w:i/>
+        </w:rPr>
+        <w:t>line-shape</w:t>
+      </w:r>
+      <w:proofErr w:type="spellEnd"/>
+      <w:r>
+        <w:rPr>
+          <w:rFonts w:cstheme="minorHAnsi"/>
+          <w:i/>
+        </w:rPr>
+        <w:t xml:space="preserve"> model to </w:t>
+      </w:r>
+      <w:proofErr w:type="spellStart"/>
+      <w:r>
+        <w:rPr>
+          <w:rFonts w:cstheme="minorHAnsi"/>
+          <w:i/>
+        </w:rPr>
+        <w:t>go</w:t>
+      </w:r>
+      <w:proofErr w:type="spellEnd"/>
+      <w:r>
+        <w:rPr>
+          <w:rFonts w:cstheme="minorHAnsi"/>
+          <w:i/>
+        </w:rPr>
+        <w:t xml:space="preserve"> </w:t>
+      </w:r>
+      <w:proofErr w:type="spellStart"/>
+      <w:r>
+        <w:rPr>
+          <w:rFonts w:cstheme="minorHAnsi"/>
+          <w:i/>
+        </w:rPr>
+        <w:t>beyond</w:t>
+      </w:r>
+      <w:proofErr w:type="spellEnd"/>
+      <w:r>
+        <w:rPr>
+          <w:rFonts w:cstheme="minorHAnsi"/>
+          <w:i/>
+        </w:rPr>
+        <w:t xml:space="preserve"> </w:t>
+      </w:r>
+      <w:proofErr w:type="spellStart"/>
+      <w:r>
+        <w:rPr>
+          <w:rFonts w:cstheme="minorHAnsi"/>
+          <w:i/>
+        </w:rPr>
+        <w:t>the</w:t>
+      </w:r>
+      <w:proofErr w:type="spellEnd"/>
+      <w:r>
+        <w:rPr>
+          <w:rFonts w:cstheme="minorHAnsi"/>
+          <w:i/>
+        </w:rPr>
+        <w:t xml:space="preserve"> </w:t>
+      </w:r>
+      <w:proofErr w:type="spellStart"/>
+      <w:r>
+        <w:rPr>
+          <w:rFonts w:cstheme="minorHAnsi"/>
+          <w:i/>
+        </w:rPr>
+        <w:t>Voigt</w:t>
+      </w:r>
+      <w:proofErr w:type="spellEnd"/>
+      <w:r>
+        <w:rPr>
+          <w:rFonts w:cstheme="minorHAnsi"/>
+          <w:i/>
+        </w:rPr>
+        <w:t xml:space="preserve"> profile in </w:t>
+      </w:r>
+      <w:proofErr w:type="spellStart"/>
+      <w:r>
+        <w:rPr>
+          <w:rFonts w:cstheme="minorHAnsi"/>
+          <w:i/>
+        </w:rPr>
+        <w:t>spectroscopic</w:t>
+      </w:r>
+      <w:proofErr w:type="spellEnd"/>
+      <w:r>
+        <w:rPr>
+          <w:rFonts w:cstheme="minorHAnsi"/>
+          <w:i/>
+        </w:rPr>
+        <w:t xml:space="preserve"> </w:t>
+      </w:r>
+      <w:proofErr w:type="spellStart"/>
+      <w:r>
+        <w:rPr>
+          <w:rFonts w:cstheme="minorHAnsi"/>
+          <w:i/>
+        </w:rPr>
+        <w:t>databases</w:t>
+      </w:r>
+      <w:proofErr w:type="spellEnd"/>
+      <w:r>
+        <w:rPr>
+          <w:rFonts w:cstheme="minorHAnsi"/>
+          <w:i/>
+        </w:rPr>
+        <w:t xml:space="preserve"> and </w:t>
+      </w:r>
+      <w:proofErr w:type="spellStart"/>
+      <w:r>
+        <w:rPr>
+          <w:rFonts w:cstheme="minorHAnsi"/>
+          <w:i/>
+        </w:rPr>
+        <w:t>radiative</w:t>
+      </w:r>
+      <w:proofErr w:type="spellEnd"/>
+      <w:r>
+        <w:rPr>
+          <w:rFonts w:cstheme="minorHAnsi"/>
+          <w:i/>
+        </w:rPr>
+        <w:t xml:space="preserve"> transfer </w:t>
+      </w:r>
+      <w:proofErr w:type="spellStart"/>
+      <w:r>
+        <w:rPr>
+          <w:rFonts w:cstheme="minorHAnsi"/>
+          <w:i/>
+        </w:rPr>
+        <w:t>codes</w:t>
+      </w:r>
+      <w:proofErr w:type="spellEnd"/>
+      <w:r>
+        <w:rPr>
+          <w:rFonts w:cstheme="minorHAnsi"/>
+          <w:i/>
+        </w:rPr>
+        <w:t>"</w:t>
+      </w:r>
+      <w:r>
+        <w:rPr>
+          <w:rFonts w:cstheme="minorHAnsi"/>
+        </w:rPr>
+        <w:t xml:space="preserve"> - N.H. </w:t>
+      </w:r>
+      <w:proofErr w:type="spellStart"/>
+      <w:r>
+        <w:rPr>
+          <w:rFonts w:cstheme="minorHAnsi"/>
+        </w:rPr>
+        <w:t>Ngo</w:t>
+      </w:r>
+      <w:proofErr w:type="spellEnd"/>
+      <w:r>
+        <w:rPr>
+          <w:rFonts w:cstheme="minorHAnsi"/>
+        </w:rPr>
+        <w:t xml:space="preserve">, D. </w:t>
+      </w:r>
+      <w:proofErr w:type="spellStart"/>
+      <w:r>
+        <w:rPr>
+          <w:rFonts w:cstheme="minorHAnsi"/>
+        </w:rPr>
+        <w:t>Lisak</w:t>
+      </w:r>
+      <w:proofErr w:type="spellEnd"/>
+      <w:r>
+        <w:rPr>
+          <w:rFonts w:cstheme="minorHAnsi"/>
+        </w:rPr>
+        <w:t xml:space="preserve">, H. </w:t>
+      </w:r>
+      <w:proofErr w:type="spellStart"/>
+      <w:r>
+        <w:rPr>
+          <w:rFonts w:cstheme="minorHAnsi"/>
+        </w:rPr>
+        <w:t>Tran</w:t>
+      </w:r>
+      <w:proofErr w:type="spellEnd"/>
+      <w:r>
+        <w:rPr>
+          <w:rFonts w:cstheme="minorHAnsi"/>
+        </w:rPr>
+        <w:t xml:space="preserve">, J.-M. </w:t>
+      </w:r>
+      <w:proofErr w:type="spellStart"/>
+      <w:r>
+        <w:rPr>
+          <w:rFonts w:cstheme="minorHAnsi"/>
+        </w:rPr>
+        <w:t>Hartmann</w:t>
+      </w:r>
+      <w:proofErr w:type="spellEnd"/>
     </w:p>
     <w:p>
       <w:pPr>
@@ -1079,14 +1704,178 @@
           <w:rFonts w:cstheme="minorHAnsi"/>
           <w:i/>
         </w:rPr>
-        <w:t>"Efficient computation of some speed-dependent isolated line profiles"</w:t>
-      </w:r>
-      <w:r>
-        <w:rPr>
-          <w:rFonts w:cstheme="minorHAnsi"/>
-        </w:rPr>
-        <w:t xml:space="preserve"> - H. Tran, N.H. Ngo, J.-M. Hartmann</w:t>
-      </w:r>
+        <w:t>"</w:t>
+      </w:r>
+      <w:proofErr w:type="spellStart"/>
+      <w:r>
+        <w:rPr>
+          <w:rFonts w:cstheme="minorHAnsi"/>
+          <w:i/>
+        </w:rPr>
+        <w:t>Efficient</w:t>
+      </w:r>
+      <w:proofErr w:type="spellEnd"/>
+      <w:r>
+        <w:rPr>
+          <w:rFonts w:cstheme="minorHAnsi"/>
+          <w:i/>
+        </w:rPr>
+        <w:t xml:space="preserve"> </w:t>
+      </w:r>
+      <w:proofErr w:type="spellStart"/>
+      <w:r>
+        <w:rPr>
+          <w:rFonts w:cstheme="minorHAnsi"/>
+          <w:i/>
+        </w:rPr>
+        <w:t>computation</w:t>
+      </w:r>
+      <w:proofErr w:type="spellEnd"/>
+      <w:r>
+        <w:rPr>
+          <w:rFonts w:cstheme="minorHAnsi"/>
+          <w:i/>
+        </w:rPr>
+        <w:t xml:space="preserve"> </w:t>
+      </w:r>
+      <w:proofErr w:type="spellStart"/>
+      <w:r>
+        <w:rPr>
+          <w:rFonts w:cstheme="minorHAnsi"/>
+          <w:i/>
+        </w:rPr>
+        <w:t>of</w:t>
+      </w:r>
+      <w:proofErr w:type="spellEnd"/>
+      <w:r>
+        <w:rPr>
+          <w:rFonts w:cstheme="minorHAnsi"/>
+          <w:i/>
+        </w:rPr>
+        <w:t xml:space="preserve"> </w:t>
+      </w:r>
+      <w:proofErr w:type="spellStart"/>
+      <w:r>
+        <w:rPr>
+          <w:rFonts w:cstheme="minorHAnsi"/>
+          <w:i/>
+        </w:rPr>
+        <w:t>some</w:t>
+      </w:r>
+      <w:proofErr w:type="spellEnd"/>
+      <w:r>
+        <w:rPr>
+          <w:rFonts w:cstheme="minorHAnsi"/>
+          <w:i/>
+        </w:rPr>
+        <w:t xml:space="preserve"> </w:t>
+      </w:r>
+      <w:proofErr w:type="spellStart"/>
+      <w:r>
+        <w:rPr>
+          <w:rFonts w:cstheme="minorHAnsi"/>
+          <w:i/>
+        </w:rPr>
+        <w:t>speed-dependent</w:t>
+      </w:r>
+      <w:proofErr w:type="spellEnd"/>
+      <w:r>
+        <w:rPr>
+          <w:rFonts w:cstheme="minorHAnsi"/>
+          <w:i/>
+        </w:rPr>
+        <w:t xml:space="preserve"> </w:t>
+      </w:r>
+      <w:proofErr w:type="spellStart"/>
+      <w:r>
+        <w:rPr>
+          <w:rFonts w:cstheme="minorHAnsi"/>
+          <w:i/>
+        </w:rPr>
+        <w:t>isolated</w:t>
+      </w:r>
+      <w:proofErr w:type="spellEnd"/>
+      <w:r>
+        <w:rPr>
+          <w:rFonts w:cstheme="minorHAnsi"/>
+          <w:i/>
+        </w:rPr>
+        <w:t xml:space="preserve"> </w:t>
+      </w:r>
+      <w:proofErr w:type="spellStart"/>
+      <w:r>
+        <w:rPr>
+          <w:rFonts w:cstheme="minorHAnsi"/>
+          <w:i/>
+        </w:rPr>
+        <w:t>line</w:t>
+      </w:r>
+      <w:proofErr w:type="spellEnd"/>
+      <w:r>
+        <w:rPr>
+          <w:rFonts w:cstheme="minorHAnsi"/>
+          <w:i/>
+        </w:rPr>
+        <w:t xml:space="preserve"> </w:t>
+      </w:r>
+      <w:proofErr w:type="spellStart"/>
+      <w:r>
+        <w:rPr>
+          <w:rFonts w:cstheme="minorHAnsi"/>
+          <w:i/>
+        </w:rPr>
+        <w:t>profiles</w:t>
+      </w:r>
+      <w:proofErr w:type="spellEnd"/>
+      <w:r>
+        <w:rPr>
+          <w:rFonts w:cstheme="minorHAnsi"/>
+          <w:i/>
+        </w:rPr>
+        <w:t>"</w:t>
+      </w:r>
+      <w:r>
+        <w:rPr>
+          <w:rFonts w:cstheme="minorHAnsi"/>
+        </w:rPr>
+        <w:t xml:space="preserve"> - H. </w:t>
+      </w:r>
+      <w:proofErr w:type="spellStart"/>
+      <w:r>
+        <w:rPr>
+          <w:rFonts w:cstheme="minorHAnsi"/>
+        </w:rPr>
+        <w:t>Tran</w:t>
+      </w:r>
+      <w:proofErr w:type="spellEnd"/>
+      <w:r>
+        <w:rPr>
+          <w:rFonts w:cstheme="minorHAnsi"/>
+        </w:rPr>
+        <w:t xml:space="preserve">, N.H. </w:t>
+      </w:r>
+      <w:proofErr w:type="spellStart"/>
+      <w:r>
+        <w:rPr>
+          <w:rFonts w:cstheme="minorHAnsi"/>
+        </w:rPr>
+        <w:t>Ngo</w:t>
+      </w:r>
+      <w:proofErr w:type="spellEnd"/>
+      <w:r>
+        <w:rPr>
+          <w:rFonts w:cstheme="minorHAnsi"/>
+        </w:rPr>
+        <w:t xml:space="preserve">, J.-M. </w:t>
+      </w:r>
+      <w:proofErr w:type="spellStart"/>
+      <w:r>
+        <w:rPr>
+          <w:rFonts w:cstheme="minorHAnsi"/>
+        </w:rPr>
+        <w:t>Hartmann</w:t>
+      </w:r>
+      <w:proofErr w:type="spellEnd"/>
     </w:p>
     <w:p/>
     <w:p/>
@@ -1161,7 +1950,21 @@
         <w:rPr>
           <w:rFonts w:eastAsia="Helvetica" w:cstheme="minorHAnsi"/>
         </w:rPr>
-        <w:t xml:space="preserve">účasťou väčšieho celku, ktorý má za úlohu analyzovať spektroskopické dáta. </w:t>
+        <w:t xml:space="preserve">účasťou väčšieho celku, ktorý má za úlohu analyzovať </w:t>
+      </w:r>
+      <w:proofErr w:type="spellStart"/>
+      <w:r>
+        <w:rPr>
+          <w:rFonts w:eastAsia="Helvetica" w:cstheme="minorHAnsi"/>
+        </w:rPr>
+        <w:t>spektroskopické</w:t>
+      </w:r>
+      <w:proofErr w:type="spellEnd"/>
+      <w:r>
+        <w:rPr>
+          <w:rFonts w:eastAsia="Helvetica" w:cstheme="minorHAnsi"/>
+        </w:rPr>
+        <w:t xml:space="preserve"> dáta. </w:t>
       </w:r>
       <w:r>
         <w:rPr>
@@ -1175,11 +1978,19 @@
         </w:rPr>
         <w:t xml:space="preserve">á </w:t>
       </w:r>
-      <w:r>
-        <w:rPr>
-          <w:rFonts w:cstheme="minorHAnsi"/>
-        </w:rPr>
-        <w:t>Spektroskopia je oblas</w:t>
+      <w:proofErr w:type="spellStart"/>
+      <w:r>
+        <w:rPr>
+          <w:rFonts w:cstheme="minorHAnsi"/>
+        </w:rPr>
+        <w:t>Spektroskopia</w:t>
+      </w:r>
+      <w:proofErr w:type="spellEnd"/>
+      <w:r>
+        <w:rPr>
+          <w:rFonts w:cstheme="minorHAnsi"/>
+        </w:rPr>
+        <w:t xml:space="preserve"> je oblas</w:t>
       </w:r>
       <w:r>
         <w:rPr>
@@ -1357,13 +2168,77 @@
         <w:rPr>
           <w:rFonts w:cstheme="minorHAnsi"/>
         </w:rPr>
-        <w:t>. Medzi tieto funkcie patria: Lorentzova, Gaussova, Voigtova alebo Hartmann</w:t>
-      </w:r>
+        <w:t xml:space="preserve">. Medzi tieto funkcie patria: </w:t>
+      </w:r>
+      <w:proofErr w:type="spellStart"/>
+      <w:r>
+        <w:rPr>
+          <w:rFonts w:cstheme="minorHAnsi"/>
+        </w:rPr>
+        <w:t>Lorentzova</w:t>
+      </w:r>
+      <w:proofErr w:type="spellEnd"/>
+      <w:r>
+        <w:rPr>
+          <w:rFonts w:cstheme="minorHAnsi"/>
+        </w:rPr>
+        <w:t xml:space="preserve">, </w:t>
+      </w:r>
+      <w:proofErr w:type="spellStart"/>
+      <w:r>
+        <w:rPr>
+          <w:rFonts w:cstheme="minorHAnsi"/>
+        </w:rPr>
+        <w:t>Gaussova</w:t>
+      </w:r>
+      <w:proofErr w:type="spellEnd"/>
+      <w:r>
+        <w:rPr>
+          <w:rFonts w:cstheme="minorHAnsi"/>
+        </w:rPr>
+        <w:t xml:space="preserve">, </w:t>
+      </w:r>
+      <w:proofErr w:type="spellStart"/>
+      <w:r>
+        <w:rPr>
+          <w:rFonts w:cstheme="minorHAnsi"/>
+        </w:rPr>
+        <w:t>Voigtova</w:t>
+      </w:r>
+      <w:proofErr w:type="spellEnd"/>
+      <w:r>
+        <w:rPr>
+          <w:rFonts w:cstheme="minorHAnsi"/>
+        </w:rPr>
+        <w:t xml:space="preserve"> alebo </w:t>
+      </w:r>
+      <w:proofErr w:type="spellStart"/>
+      <w:r>
+        <w:rPr>
+          <w:rFonts w:cstheme="minorHAnsi"/>
+        </w:rPr>
+        <w:t>Hartmann</w:t>
+      </w:r>
+      <w:proofErr w:type="spellEnd"/>
       <w:r>
         <w:rPr>
           <w:rFonts w:eastAsia="Helvetica" w:cstheme="minorHAnsi"/>
         </w:rPr>
-        <w:t>–Tran.</w:t>
+        <w:t>–</w:t>
+      </w:r>
+      <w:proofErr w:type="spellStart"/>
+      <w:r>
+        <w:rPr>
+          <w:rFonts w:eastAsia="Helvetica" w:cstheme="minorHAnsi"/>
+        </w:rPr>
+        <w:t>Tran</w:t>
+      </w:r>
+      <w:proofErr w:type="spellEnd"/>
+      <w:r>
+        <w:rPr>
+          <w:rFonts w:eastAsia="Helvetica" w:cstheme="minorHAnsi"/>
+        </w:rPr>
+        <w:t>.</w:t>
       </w:r>
     </w:p>
     <w:p>
@@ -1420,7 +2295,21 @@
         <w:rPr>
           <w:rFonts w:eastAsia="Helvetica" w:cstheme="minorHAnsi"/>
         </w:rPr>
-        <w:t>álnej Fyziky FMFI UK. Z používateľského hľadiska bude produkt použiteľný iba pod vývojovým prostredím LabVIEW.</w:t>
+        <w:t xml:space="preserve">álnej Fyziky FMFI UK. Z používateľského hľadiska bude produkt použiteľný iba pod vývojovým prostredím </w:t>
+      </w:r>
+      <w:proofErr w:type="spellStart"/>
+      <w:r>
+        <w:rPr>
+          <w:rFonts w:eastAsia="Helvetica" w:cstheme="minorHAnsi"/>
+        </w:rPr>
+        <w:t>LabVIEW</w:t>
+      </w:r>
+      <w:proofErr w:type="spellEnd"/>
+      <w:r>
+        <w:rPr>
+          <w:rFonts w:eastAsia="Helvetica" w:cstheme="minorHAnsi"/>
+        </w:rPr>
+        <w:t>.</w:t>
       </w:r>
     </w:p>
     <w:p>
@@ -1536,11 +2425,19 @@
       <w:r>
         <w:t xml:space="preserve">Názov prvého formulára je </w:t>
       </w:r>
+      <w:proofErr w:type="spellStart"/>
       <w:r>
         <w:rPr>
           <w:b/>
         </w:rPr>
-        <w:t>Data IN</w:t>
+        <w:t>Data</w:t>
+      </w:r>
+      <w:proofErr w:type="spellEnd"/>
+      <w:r>
+        <w:rPr>
+          <w:b/>
+        </w:rPr>
+        <w:t xml:space="preserve"> IN</w:t>
       </w:r>
       <w:r>
         <w:t xml:space="preserve"> (takto je nazvaný v LabView), ktorý ponúka </w:t>
@@ -1560,12 +2457,14 @@
           <w:numId w:val="12"/>
         </w:numPr>
       </w:pPr>
+      <w:proofErr w:type="spellStart"/>
       <w:r>
         <w:rPr>
           <w:b/>
         </w:rPr>
         <w:t>Name</w:t>
       </w:r>
+      <w:proofErr w:type="spellEnd"/>
       <w:r>
         <w:t xml:space="preserve"> -</w:t>
       </w:r>
@@ -1580,7 +2479,23 @@
           <w:rFonts w:ascii="Arial" w:hAnsi="Arial" w:cs="Arial"/>
           <w:color w:val="000000"/>
         </w:rPr>
-        <w:t>názov datasetu (merania) napr. pondelok, utorok , …</w:t>
+        <w:t xml:space="preserve">názov </w:t>
+      </w:r>
+      <w:proofErr w:type="spellStart"/>
+      <w:r>
+        <w:rPr>
+          <w:rFonts w:ascii="Arial" w:hAnsi="Arial" w:cs="Arial"/>
+          <w:color w:val="000000"/>
+        </w:rPr>
+        <w:t>datasetu</w:t>
+      </w:r>
+      <w:proofErr w:type="spellEnd"/>
+      <w:r>
+        <w:rPr>
+          <w:rFonts w:ascii="Arial" w:hAnsi="Arial" w:cs="Arial"/>
+          <w:color w:val="000000"/>
+        </w:rPr>
+        <w:t xml:space="preserve"> (merania) napr. pondelok, utorok , …</w:t>
       </w:r>
     </w:p>
     <w:p>
@@ -1594,12 +2509,14 @@
       <w:r>
         <w:t xml:space="preserve">Hodnotu </w:t>
       </w:r>
+      <w:proofErr w:type="spellStart"/>
       <w:r>
         <w:rPr>
           <w:b/>
         </w:rPr>
         <w:t>X-in</w:t>
       </w:r>
+      <w:proofErr w:type="spellEnd"/>
       <w:r>
         <w:t>, kde si zvolíme z ktorého indexu chceme zobraziť X</w:t>
       </w:r>
@@ -1609,8 +2526,13 @@
         </w:rPr>
         <w:t>-</w:t>
       </w:r>
-      <w:r>
-        <w:t>ovú súradnicu</w:t>
+      <w:proofErr w:type="spellStart"/>
+      <w:r>
+        <w:t>ovú</w:t>
+      </w:r>
+      <w:proofErr w:type="spellEnd"/>
+      <w:r>
+        <w:t xml:space="preserve"> súradnicu</w:t>
       </w:r>
     </w:p>
     <w:p>
@@ -1624,12 +2546,14 @@
       <w:r>
         <w:t xml:space="preserve">Hodnotu </w:t>
       </w:r>
+      <w:proofErr w:type="spellStart"/>
       <w:r>
         <w:rPr>
           <w:b/>
         </w:rPr>
         <w:t>Y-in</w:t>
       </w:r>
+      <w:proofErr w:type="spellEnd"/>
       <w:r>
         <w:t>, kde si zvolíme z ktorého indexu chceme zobraziť Y</w:t>
       </w:r>
@@ -1639,8 +2563,13 @@
         </w:rPr>
         <w:t>-</w:t>
       </w:r>
-      <w:r>
-        <w:t>ovú súradnicu</w:t>
+      <w:proofErr w:type="spellStart"/>
+      <w:r>
+        <w:t>ovú</w:t>
+      </w:r>
+      <w:proofErr w:type="spellEnd"/>
+      <w:r>
+        <w:t xml:space="preserve"> súradnicu</w:t>
       </w:r>
     </w:p>
     <w:p>
@@ -1654,12 +2583,14 @@
       <w:r>
         <w:t xml:space="preserve">Hodnotu </w:t>
       </w:r>
+      <w:proofErr w:type="spellStart"/>
       <w:r>
         <w:rPr>
           <w:b/>
         </w:rPr>
         <w:t>W-in</w:t>
       </w:r>
+      <w:proofErr w:type="spellEnd"/>
       <w:r>
         <w:t>, kde si zvolíme z ktorého indexu chceme zobraziť W (chybu merania)</w:t>
       </w:r>
@@ -1675,11 +2606,19 @@
       <w:r>
         <w:t xml:space="preserve">Názov druhého formulára je </w:t>
       </w:r>
+      <w:proofErr w:type="spellStart"/>
       <w:r>
         <w:rPr>
           <w:b/>
         </w:rPr>
-        <w:t>Data PAR In</w:t>
+        <w:t>Data</w:t>
+      </w:r>
+      <w:proofErr w:type="spellEnd"/>
+      <w:r>
+        <w:rPr>
+          <w:b/>
+        </w:rPr>
+        <w:t xml:space="preserve"> PAR In</w:t>
       </w:r>
       <w:r>
         <w:t xml:space="preserve"> (názov v LabView), ktorý ponúka </w:t>
@@ -1699,12 +2638,14 @@
           <w:numId w:val="12"/>
         </w:numPr>
       </w:pPr>
+      <w:proofErr w:type="spellStart"/>
       <w:r>
         <w:rPr>
           <w:b/>
         </w:rPr>
         <w:t>Name</w:t>
       </w:r>
+      <w:proofErr w:type="spellEnd"/>
       <w:r>
         <w:t xml:space="preserve"> -</w:t>
       </w:r>
@@ -1719,7 +2660,23 @@
           <w:rFonts w:ascii="Arial" w:hAnsi="Arial" w:cs="Arial"/>
           <w:color w:val="000000"/>
         </w:rPr>
-        <w:t>názov datasetu (merania) napr. pondelok, utorok , … (mal by byť rovnaký ako v bode 2.1.1.1)</w:t>
+        <w:t xml:space="preserve">názov </w:t>
+      </w:r>
+      <w:proofErr w:type="spellStart"/>
+      <w:r>
+        <w:rPr>
+          <w:rFonts w:ascii="Arial" w:hAnsi="Arial" w:cs="Arial"/>
+          <w:color w:val="000000"/>
+        </w:rPr>
+        <w:t>datasetu</w:t>
+      </w:r>
+      <w:proofErr w:type="spellEnd"/>
+      <w:r>
+        <w:rPr>
+          <w:rFonts w:ascii="Arial" w:hAnsi="Arial" w:cs="Arial"/>
+          <w:color w:val="000000"/>
+        </w:rPr>
+        <w:t xml:space="preserve"> (merania) napr. pondelok, utorok , … (mal by byť rovnaký ako v bode 2.1.1.1)</w:t>
       </w:r>
     </w:p>
     <w:p>
@@ -1730,12 +2687,14 @@
           <w:numId w:val="12"/>
         </w:numPr>
       </w:pPr>
+      <w:proofErr w:type="spellStart"/>
       <w:r>
         <w:rPr>
           <w:b/>
         </w:rPr>
         <w:t>Func.names</w:t>
       </w:r>
+      <w:proofErr w:type="spellEnd"/>
       <w:r>
         <w:t xml:space="preserve"> - umožní používateľovi zvoliť funkciu, ktorou sa majú vstupné hodnoty upraviť. Tieto hodnoty sú z popísané v bodoch 2.1.1.2, 2.1.1.3 a 2.1.1.4</w:t>
       </w:r>
@@ -1817,6 +2776,7 @@
         </w:rPr>
         <w:t xml:space="preserve">Názov formulára v LabView je </w:t>
       </w:r>
+      <w:proofErr w:type="spellStart"/>
       <w:r>
         <w:rPr>
           <w:b/>
@@ -1824,6 +2784,7 @@
         </w:rPr>
         <w:t>Data_OUT_Fast</w:t>
       </w:r>
+      <w:proofErr w:type="spellEnd"/>
       <w:r>
         <w:rPr>
           <w:color w:val="000000" w:themeColor="text1"/>
@@ -1839,12 +2800,21 @@
           <w:numId w:val="12"/>
         </w:numPr>
       </w:pPr>
+      <w:proofErr w:type="spellStart"/>
       <w:r>
         <w:rPr>
           <w:b/>
           <w:color w:val="000000" w:themeColor="text1"/>
         </w:rPr>
-        <w:t xml:space="preserve">Name </w:t>
+        <w:t>Name</w:t>
+      </w:r>
+      <w:proofErr w:type="spellEnd"/>
+      <w:r>
+        <w:rPr>
+          <w:b/>
+          <w:color w:val="000000" w:themeColor="text1"/>
+        </w:rPr>
+        <w:t xml:space="preserve"> </w:t>
       </w:r>
       <w:r>
         <w:t>-</w:t>
@@ -1860,7 +2830,23 @@
           <w:rFonts w:ascii="Arial" w:hAnsi="Arial" w:cs="Arial"/>
           <w:color w:val="000000"/>
         </w:rPr>
-        <w:t>názov datasetu (rovnaký ako v bode 2.1.1.1 a nebude sa meniť)</w:t>
+        <w:t xml:space="preserve">názov </w:t>
+      </w:r>
+      <w:proofErr w:type="spellStart"/>
+      <w:r>
+        <w:rPr>
+          <w:rFonts w:ascii="Arial" w:hAnsi="Arial" w:cs="Arial"/>
+          <w:color w:val="000000"/>
+        </w:rPr>
+        <w:t>datasetu</w:t>
+      </w:r>
+      <w:proofErr w:type="spellEnd"/>
+      <w:r>
+        <w:rPr>
+          <w:rFonts w:ascii="Arial" w:hAnsi="Arial" w:cs="Arial"/>
+          <w:color w:val="000000"/>
+        </w:rPr>
+        <w:t xml:space="preserve"> (rovnaký ako v bode 2.1.1.1 a nebude sa meniť)</w:t>
       </w:r>
     </w:p>
     <w:p>
@@ -1874,6 +2860,7 @@
       <w:r>
         <w:t xml:space="preserve">Hodnotu </w:t>
       </w:r>
+      <w:proofErr w:type="spellStart"/>
       <w:r>
         <w:rPr>
           <w:b/>
@@ -1889,6 +2876,7 @@
         </w:rPr>
         <w:t>Out</w:t>
       </w:r>
+      <w:proofErr w:type="spellEnd"/>
       <w:r>
         <w:t>, kde si zvolíme z ktorého indexu chceme zobraziť X</w:t>
       </w:r>
@@ -1898,8 +2886,13 @@
         </w:rPr>
         <w:t>-</w:t>
       </w:r>
-      <w:r>
-        <w:t>ovú súradnicu. Táto súradnica je už zmenená zvolenou funkciou.</w:t>
+      <w:proofErr w:type="spellStart"/>
+      <w:r>
+        <w:t>ovú</w:t>
+      </w:r>
+      <w:proofErr w:type="spellEnd"/>
+      <w:r>
+        <w:t xml:space="preserve"> súradnicu. Táto súradnica je už zmenená zvolenou funkciou.</w:t>
       </w:r>
     </w:p>
     <w:p>
@@ -1913,6 +2906,7 @@
       <w:r>
         <w:t xml:space="preserve">Hodnotu </w:t>
       </w:r>
+      <w:proofErr w:type="spellStart"/>
       <w:r>
         <w:rPr>
           <w:b/>
@@ -1928,6 +2922,7 @@
         </w:rPr>
         <w:t>Out</w:t>
       </w:r>
+      <w:proofErr w:type="spellEnd"/>
       <w:r>
         <w:t>, kde si zvolíme z ktorého indexu chceme zobraziť Y</w:t>
       </w:r>
@@ -1937,8 +2932,13 @@
         </w:rPr>
         <w:t>-</w:t>
       </w:r>
-      <w:r>
-        <w:t>ovú súradnicu. Táto súradnica je už zmenená zvolenou funkciou.</w:t>
+      <w:proofErr w:type="spellStart"/>
+      <w:r>
+        <w:t>ovú</w:t>
+      </w:r>
+      <w:proofErr w:type="spellEnd"/>
+      <w:r>
+        <w:t xml:space="preserve"> súradnicu. Táto súradnica je už zmenená zvolenou funkciou.</w:t>
       </w:r>
     </w:p>
     <w:p>
@@ -1952,6 +2952,7 @@
       <w:r>
         <w:t xml:space="preserve">Hodnotu </w:t>
       </w:r>
+      <w:proofErr w:type="spellStart"/>
       <w:r>
         <w:rPr>
           <w:b/>
@@ -1967,6 +2968,7 @@
         </w:rPr>
         <w:t>Out</w:t>
       </w:r>
+      <w:proofErr w:type="spellEnd"/>
       <w:r>
         <w:t>, kde si zvolíme z ktorého indexu chceme zobraziť W (chybu merania). Táto chyba merania je stále rovnaká (ako v bode 2.1.1.4). Teda ju DLL nebude nijako meniť.</w:t>
       </w:r>
@@ -2006,7 +3008,15 @@
         <w:pStyle w:val="Odsekzoznamu"/>
       </w:pPr>
       <w:r>
-        <w:t>DLL bude priamo komunikovať s LabView len cez funkciu fast(), ktorá načíta vstupný súbor. Dáta poukladá do štruktúr a ne</w:t>
+        <w:t xml:space="preserve">DLL bude priamo komunikovať s LabView len cez funkciu </w:t>
+      </w:r>
+      <w:proofErr w:type="spellStart"/>
+      <w:r>
+        <w:t>fast</w:t>
+      </w:r>
+      <w:proofErr w:type="spellEnd"/>
+      <w:r>
+        <w:t>(), ktorá načíta vstupný súbor. Dáta poukladá do štruktúr a ne</w:t>
       </w:r>
       <w:r>
         <w:t>zmenené ich zobrazí v LabView. Pou</w:t>
@@ -2071,13 +3081,29 @@
         </w:numPr>
       </w:pPr>
       <w:r>
-        <w:t xml:space="preserve">transformácia x-ovej osi </w:t>
-      </w:r>
+        <w:t xml:space="preserve">transformácia </w:t>
+      </w:r>
+      <w:proofErr w:type="spellStart"/>
+      <w:r>
+        <w:t>x-ovej</w:t>
+      </w:r>
+      <w:proofErr w:type="spellEnd"/>
+      <w:r>
+        <w:t xml:space="preserve"> osi </w:t>
+      </w:r>
+      <w:proofErr w:type="spellStart"/>
       <w:r>
         <w:rPr>
           <w:b/>
         </w:rPr>
-        <w:t>xt()</w:t>
+        <w:t>xt</w:t>
+      </w:r>
+      <w:proofErr w:type="spellEnd"/>
+      <w:r>
+        <w:rPr>
+          <w:b/>
+        </w:rPr>
+        <w:t>()</w:t>
       </w:r>
       <w:r>
         <w:t>,</w:t>
@@ -2097,14 +3123,27 @@
       <w:r>
         <w:t xml:space="preserve">transformácia </w:t>
       </w:r>
-      <w:r>
-        <w:t xml:space="preserve">y-ovej osi </w:t>
-      </w:r>
+      <w:proofErr w:type="spellStart"/>
+      <w:r>
+        <w:t>y-ovej</w:t>
+      </w:r>
+      <w:proofErr w:type="spellEnd"/>
+      <w:r>
+        <w:t xml:space="preserve"> osi </w:t>
+      </w:r>
+      <w:proofErr w:type="spellStart"/>
       <w:r>
         <w:rPr>
           <w:b/>
         </w:rPr>
-        <w:t>yt()</w:t>
+        <w:t>yt</w:t>
+      </w:r>
+      <w:proofErr w:type="spellEnd"/>
+      <w:r>
+        <w:rPr>
+          <w:b/>
+        </w:rPr>
+        <w:t>()</w:t>
       </w:r>
       <w:r>
         <w:t>,</w:t>
@@ -2121,12 +3160,14 @@
       <w:r>
         <w:t xml:space="preserve"> </w:t>
       </w:r>
+      <w:proofErr w:type="spellStart"/>
       <w:r>
         <w:rPr>
           <w:b/>
         </w:rPr>
         <w:t>gauss</w:t>
       </w:r>
+      <w:proofErr w:type="spellEnd"/>
       <w:r>
         <w:rPr>
           <w:b/>
@@ -2145,11 +3186,19 @@
           <w:numId w:val="13"/>
         </w:numPr>
       </w:pPr>
+      <w:proofErr w:type="spellStart"/>
       <w:r>
         <w:rPr>
           <w:b/>
         </w:rPr>
-        <w:t>lorentz()</w:t>
+        <w:t>lorentz</w:t>
+      </w:r>
+      <w:proofErr w:type="spellEnd"/>
+      <w:r>
+        <w:rPr>
+          <w:b/>
+        </w:rPr>
+        <w:t>()</w:t>
       </w:r>
       <w:r>
         <w:t xml:space="preserve">, </w:t>
@@ -2163,11 +3212,19 @@
           <w:numId w:val="13"/>
         </w:numPr>
       </w:pPr>
+      <w:proofErr w:type="spellStart"/>
       <w:r>
         <w:rPr>
           <w:b/>
         </w:rPr>
-        <w:t>voigt()</w:t>
+        <w:t>voigt</w:t>
+      </w:r>
+      <w:proofErr w:type="spellEnd"/>
+      <w:r>
+        <w:rPr>
+          <w:b/>
+        </w:rPr>
+        <w:t>()</w:t>
       </w:r>
       <w:r>
         <w:t xml:space="preserve"> </w:t>
@@ -2182,11 +3239,17 @@
         </w:numPr>
       </w:pPr>
       <w:r>
-        <w:t>a hartmann-tran</w:t>
-      </w:r>
+        <w:t>a </w:t>
+      </w:r>
+      <w:proofErr w:type="spellStart"/>
+      <w:r>
+        <w:t>hartmann-tran</w:t>
+      </w:r>
+      <w:proofErr w:type="spellEnd"/>
       <w:r>
         <w:t xml:space="preserve"> </w:t>
       </w:r>
+      <w:proofErr w:type="spellStart"/>
       <w:r>
         <w:rPr>
           <w:b/>
@@ -2199,6 +3262,7 @@
         </w:rPr>
         <w:t>p</w:t>
       </w:r>
+      <w:proofErr w:type="spellEnd"/>
       <w:r>
         <w:rPr>
           <w:b/>
@@ -2214,7 +3278,31 @@
         <w:ind w:left="765"/>
       </w:pPr>
       <w:r>
-        <w:t>Tieto všetky funkcie budú vždy počítať len s jednou hodnotou x, y, w, ktoré máme načítané v štruktúre (sú zobrazené vo formulári popísanom v bode 2.1.1). Ďalšie parametre, ktoré sú potrebné na výpočet funkcie sú načítané zo súboru a uložené do poľa, obsahujúceho štruktúry Parameters. Štruktúra obsahuje parametre pre všetky funkcie, ale vyplnené sú len tie, ktoré daná funkcia potrebuje (potrebné parametre sú popísané v časti 6. pre jednotlivé funkcie). Výsledné hodnoty X a Y sa zapíšu do nového dvojrozmerného poľa. Výpočet sa vykoná pre každú X-ovú a Y-ovú hodnotu</w:t>
+        <w:t xml:space="preserve">Tieto všetky funkcie budú vždy počítať len s jednou hodnotou x, y, w, ktoré máme načítané v štruktúre (sú zobrazené vo formulári popísanom v bode 2.1.1). Ďalšie parametre, ktoré sú potrebné na výpočet funkcie sú načítané zo súboru a uložené do poľa, obsahujúceho štruktúry </w:t>
+      </w:r>
+      <w:proofErr w:type="spellStart"/>
+      <w:r>
+        <w:t>Parameters</w:t>
+      </w:r>
+      <w:proofErr w:type="spellEnd"/>
+      <w:r>
+        <w:t xml:space="preserve">. Štruktúra obsahuje parametre pre všetky funkcie, ale vyplnené sú len tie, ktoré daná funkcia potrebuje (potrebné parametre sú popísané v časti 6. pre jednotlivé funkcie). Výsledné hodnoty X a Y sa zapíšu do nového dvojrozmerného poľa. Výpočet sa vykoná pre každú </w:t>
+      </w:r>
+      <w:proofErr w:type="spellStart"/>
+      <w:r>
+        <w:t>X-ovú</w:t>
+      </w:r>
+      <w:proofErr w:type="spellEnd"/>
+      <w:r>
+        <w:t xml:space="preserve"> a </w:t>
+      </w:r>
+      <w:proofErr w:type="spellStart"/>
+      <w:r>
+        <w:t>Y-ovú</w:t>
+      </w:r>
+      <w:proofErr w:type="spellEnd"/>
+      <w:r>
+        <w:t xml:space="preserve"> hodnotu</w:t>
       </w:r>
       <w:r>
         <w:t>, ktoré vstupujú do funkcií ako vektor</w:t>
@@ -2264,20 +3352,36 @@
       <w:r>
         <w:t xml:space="preserve">Popis funkcií, ktoré si môže používateľ zvoliť. Nie sú tu popísané funkcie </w:t>
       </w:r>
+      <w:proofErr w:type="spellStart"/>
       <w:r>
         <w:rPr>
           <w:b/>
         </w:rPr>
-        <w:t>xt()</w:t>
+        <w:t>xt</w:t>
+      </w:r>
+      <w:proofErr w:type="spellEnd"/>
+      <w:r>
+        <w:rPr>
+          <w:b/>
+        </w:rPr>
+        <w:t>()</w:t>
       </w:r>
       <w:r>
         <w:t xml:space="preserve"> a </w:t>
       </w:r>
+      <w:proofErr w:type="spellStart"/>
       <w:r>
         <w:rPr>
           <w:b/>
         </w:rPr>
-        <w:t>yt()</w:t>
+        <w:t>yt</w:t>
+      </w:r>
+      <w:proofErr w:type="spellEnd"/>
+      <w:r>
+        <w:rPr>
+          <w:b/>
+        </w:rPr>
+        <w:t>()</w:t>
       </w:r>
       <w:r>
         <w:t>, pretože už sú implementované v zdedenom DLL.</w:t>
@@ -2303,6 +3407,7 @@
         </w:rPr>
         <w:t xml:space="preserve"> </w:t>
       </w:r>
+      <w:proofErr w:type="spellStart"/>
       <w:r>
         <w:rPr>
           <w:rFonts w:asciiTheme="majorHAnsi" w:hAnsiTheme="majorHAnsi" w:cstheme="majorHAnsi"/>
@@ -2312,14 +3417,17 @@
         </w:rPr>
         <w:t>Gauss</w:t>
       </w:r>
+      <w:proofErr w:type="spellEnd"/>
     </w:p>
     <w:p>
       <w:pPr>
         <w:pStyle w:val="Odsekzoznamu"/>
       </w:pPr>
+      <w:proofErr w:type="spellStart"/>
       <w:r>
         <w:t>Gauss</w:t>
       </w:r>
+      <w:proofErr w:type="spellEnd"/>
       <w:r>
         <w:rPr>
           <w:lang w:val="en-US"/>
@@ -2927,15 +4035,31 @@
           <w:sz w:val="28"/>
           <w:szCs w:val="28"/>
         </w:rPr>
-        <w:t xml:space="preserve"> Lorentz</w:t>
-      </w:r>
+        <w:t xml:space="preserve"> </w:t>
+      </w:r>
+      <w:proofErr w:type="spellStart"/>
+      <w:r>
+        <w:rPr>
+          <w:rFonts w:asciiTheme="majorHAnsi" w:hAnsiTheme="majorHAnsi" w:cstheme="majorHAnsi"/>
+          <w:color w:val="2F5496" w:themeColor="accent1" w:themeShade="BF"/>
+          <w:sz w:val="28"/>
+          <w:szCs w:val="28"/>
+        </w:rPr>
+        <w:t>Lorentz</w:t>
+      </w:r>
+      <w:proofErr w:type="spellEnd"/>
     </w:p>
     <w:p>
       <w:pPr>
         <w:pStyle w:val="Odsekzoznamu"/>
       </w:pPr>
-      <w:r>
-        <w:t>lorentz() bude počítať postupne s každou hodnotou X, Y</w:t>
+      <w:proofErr w:type="spellStart"/>
+      <w:r>
+        <w:t>lorentz</w:t>
+      </w:r>
+      <w:proofErr w:type="spellEnd"/>
+      <w:r>
+        <w:t>() bude počítať postupne s každou hodnotou X, Y</w:t>
       </w:r>
       <w:r>
         <w:t>.</w:t>
@@ -3070,11 +4194,19 @@
         </w:rPr>
         <w:t xml:space="preserve"> n</w:t>
       </w:r>
+      <w:proofErr w:type="spellStart"/>
       <w:r>
         <w:rPr>
           <w:rFonts w:eastAsiaTheme="minorEastAsia"/>
         </w:rPr>
-        <w:t>ačíta so</w:t>
+        <w:t>ačíta</w:t>
+      </w:r>
+      <w:proofErr w:type="spellEnd"/>
+      <w:r>
+        <w:rPr>
+          <w:rFonts w:eastAsiaTheme="minorEastAsia"/>
+        </w:rPr>
+        <w:t xml:space="preserve"> so</w:t>
       </w:r>
       <w:r>
         <w:rPr>
@@ -3495,8 +4627,19 @@
           <w:sz w:val="28"/>
           <w:szCs w:val="28"/>
         </w:rPr>
-        <w:t xml:space="preserve"> Voigt</w:t>
-      </w:r>
+        <w:t xml:space="preserve"> </w:t>
+      </w:r>
+      <w:proofErr w:type="spellStart"/>
+      <w:r>
+        <w:rPr>
+          <w:rFonts w:asciiTheme="majorHAnsi" w:hAnsiTheme="majorHAnsi" w:cstheme="majorHAnsi"/>
+          <w:color w:val="2F5496" w:themeColor="accent1" w:themeShade="BF"/>
+          <w:sz w:val="28"/>
+          <w:szCs w:val="28"/>
+        </w:rPr>
+        <w:t>Voigt</w:t>
+      </w:r>
+      <w:proofErr w:type="spellEnd"/>
     </w:p>
     <w:p>
       <w:pPr>
@@ -3505,8 +4648,13 @@
           <w:rFonts w:eastAsiaTheme="minorEastAsia"/>
         </w:rPr>
       </w:pPr>
-      <w:r>
-        <w:t>Voigt() bude počítať postupne s každou hodnotou X, Y</w:t>
+      <w:proofErr w:type="spellStart"/>
+      <w:r>
+        <w:t>Voigt</w:t>
+      </w:r>
+      <w:proofErr w:type="spellEnd"/>
+      <w:r>
+        <w:t>() bude počítať postupne s každou hodnotou X, Y</w:t>
       </w:r>
       <w:r>
         <w:t>. Tieto hodnoty tvoria vektor v, ktorý vstupuje do funkcie.</w:t>
@@ -3991,12 +5139,41 @@
               </m:ctrlPr>
             </m:fPr>
             <m:num>
+              <m:sSub>
+                <m:sSubPr>
+                  <m:ctrlPr>
+                    <w:rPr>
+                      <w:rFonts w:ascii="Cambria Math" w:hAnsi="Cambria Math" w:cstheme="minorHAnsi"/>
+                      <w:i/>
+                    </w:rPr>
+                  </m:ctrlPr>
+                </m:sSubPr>
+                <m:e>
+                  <m:r>
+                    <m:rPr>
+                      <m:sty m:val="p"/>
+                    </m:rPr>
+                    <w:rPr>
+                      <w:rFonts w:ascii="Cambria Math" w:eastAsia="Helvetica" w:hAnsi="Cambria Math" w:cstheme="minorHAnsi"/>
+                    </w:rPr>
+                    <m:t>Γ</m:t>
+                  </m:r>
+                </m:e>
+                <m:sub>
+                  <m:r>
+                    <w:rPr>
+                      <w:rFonts w:ascii="Cambria Math" w:hAnsi="Cambria Math" w:cstheme="minorHAnsi"/>
+                    </w:rPr>
+                    <m:t>0</m:t>
+                  </m:r>
+                </m:sub>
+              </m:sSub>
               <m:r>
                 <w:rPr>
                   <w:rFonts w:ascii="Cambria Math" w:eastAsiaTheme="minorEastAsia" w:hAnsiTheme="majorHAnsi" w:cstheme="majorHAnsi"/>
                   <w:lang w:val="en-US"/>
                 </w:rPr>
-                <m:t>w0+i(</m:t>
+                <m:t>+i(</m:t>
               </m:r>
               <m:sSub>
                 <m:sSubPr>
@@ -4268,8 +5445,19 @@
           <w:szCs w:val="28"/>
         </w:rPr>
         <w:lastRenderedPageBreak/>
-        <w:t xml:space="preserve"> Hartmann-tran</w:t>
-      </w:r>
+        <w:t xml:space="preserve"> </w:t>
+      </w:r>
+      <w:proofErr w:type="spellStart"/>
+      <w:r>
+        <w:rPr>
+          <w:rFonts w:asciiTheme="majorHAnsi" w:hAnsiTheme="majorHAnsi" w:cstheme="majorHAnsi"/>
+          <w:color w:val="2F5496" w:themeColor="accent1" w:themeShade="BF"/>
+          <w:sz w:val="28"/>
+          <w:szCs w:val="28"/>
+        </w:rPr>
+        <w:t>Hartmann-tran</w:t>
+      </w:r>
+      <w:proofErr w:type="spellEnd"/>
     </w:p>
     <w:p>
       <w:pPr>
@@ -4278,8 +5466,13 @@
           <w:rFonts w:eastAsiaTheme="minorEastAsia"/>
         </w:rPr>
       </w:pPr>
-      <w:r>
-        <w:t>Hartmann-tran bude počítať postupne s každou hodnotou X, Y</w:t>
+      <w:proofErr w:type="spellStart"/>
+      <w:r>
+        <w:t>Hartmann-tran</w:t>
+      </w:r>
+      <w:proofErr w:type="spellEnd"/>
+      <w:r>
+        <w:t xml:space="preserve"> bude počítať postupne s každou hodnotou X, Y</w:t>
       </w:r>
       <w:r>
         <w:t>. Tieto hodnoty tvoria vektor v, ktorý vstupuje do funkcie.</w:t>
@@ -9036,7 +10229,7 @@
   <a:extraClrSchemeLst/>
   <a:extLst>
     <a:ext uri="{05A4C25C-085E-4340-85A3-A5531E510DB2}">
-      <thm15:themeFamily xmlns:thm15="http://schemas.microsoft.com/office/thememl/2012/main" xmlns="" name="Office Theme" id="{62F939B6-93AF-4DB8-9C6B-D6C7DFDC589F}" vid="{4A3C46E8-61CC-4603-A589-7422A47A8E4A}"/>
+      <thm15:themeFamily xmlns="" xmlns:thm15="http://schemas.microsoft.com/office/thememl/2012/main" name="Office Theme" id="{62F939B6-93AF-4DB8-9C6B-D6C7DFDC589F}" vid="{4A3C46E8-61CC-4603-A589-7422A47A8E4A}"/>
     </a:ext>
   </a:extLst>
 </a:theme>

</xml_diff>